<commit_message>
Adding 6 and 7 question of assignment 5 both are same but i have not use IEnumerable interface concept
</commit_message>
<xml_diff>
--- a/Assignment 5.docx
+++ b/Assignment 5.docx
@@ -7178,8 +7178,9 @@
       </w:pPr>
       <w:r>
         <w:rPr>
+          <w:noProof/>
           <w:sz w:val="36"/>
-          <w:lang w:val="en-US"/>
+          <w:lang w:eastAsia="en-IN"/>
         </w:rPr>
         <w:lastRenderedPageBreak/>
         <w:drawing>
@@ -10041,7 +10042,9 @@
       </w:pPr>
       <w:r>
         <w:rPr>
+          <w:noProof/>
           <w:sz w:val="40"/>
+          <w:lang w:eastAsia="en-IN"/>
         </w:rPr>
         <w:drawing>
           <wp:inline distT="0" distB="0" distL="0" distR="0" wp14:anchorId="06AE8006" wp14:editId="6F721B9A">
@@ -12233,6 +12236,10 @@
         </w:rPr>
       </w:pPr>
       <w:r>
+        <w:rPr>
+          <w:noProof/>
+          <w:lang w:val="en-IN" w:eastAsia="en-IN"/>
+        </w:rPr>
         <w:lastRenderedPageBreak/>
         <w:drawing>
           <wp:inline distT="0" distB="0" distL="0" distR="0" wp14:anchorId="1F529DF5" wp14:editId="3F827FC5">
@@ -14310,7 +14317,9 @@
       </w:pPr>
       <w:r>
         <w:rPr>
+          <w:noProof/>
           <w:sz w:val="26"/>
+          <w:lang w:val="en-IN" w:eastAsia="en-IN"/>
         </w:rPr>
         <w:drawing>
           <wp:inline distT="0" distB="0" distL="0" distR="0" wp14:anchorId="11FA8409" wp14:editId="13BE1F37">
@@ -14348,72 +14357,72 @@
           </wp:inline>
         </w:drawing>
       </w:r>
+    </w:p>
+    <w:p>
+      <w:pPr>
+        <w:pStyle w:val="BodyText"/>
+        <w:rPr>
+          <w:sz w:val="26"/>
+        </w:rPr>
+      </w:pPr>
+    </w:p>
+    <w:p>
+      <w:pPr>
+        <w:pStyle w:val="BodyText"/>
+        <w:rPr>
+          <w:sz w:val="26"/>
+        </w:rPr>
+      </w:pPr>
+    </w:p>
+    <w:p>
+      <w:pPr>
+        <w:pStyle w:val="BodyText"/>
+        <w:rPr>
+          <w:sz w:val="26"/>
+        </w:rPr>
+      </w:pPr>
+    </w:p>
+    <w:p>
+      <w:pPr>
+        <w:pStyle w:val="BodyText"/>
+        <w:rPr>
+          <w:sz w:val="26"/>
+        </w:rPr>
+      </w:pPr>
+    </w:p>
+    <w:p>
+      <w:pPr>
+        <w:pStyle w:val="BodyText"/>
+        <w:rPr>
+          <w:sz w:val="26"/>
+        </w:rPr>
+      </w:pPr>
+    </w:p>
+    <w:p>
+      <w:pPr>
+        <w:pStyle w:val="BodyText"/>
+        <w:rPr>
+          <w:sz w:val="26"/>
+        </w:rPr>
+      </w:pPr>
+    </w:p>
+    <w:p>
+      <w:pPr>
+        <w:pStyle w:val="BodyText"/>
+        <w:rPr>
+          <w:sz w:val="26"/>
+        </w:rPr>
+      </w:pPr>
+    </w:p>
+    <w:p>
+      <w:pPr>
+        <w:pStyle w:val="BodyText"/>
+        <w:rPr>
+          <w:sz w:val="26"/>
+        </w:rPr>
+      </w:pPr>
       <w:bookmarkStart w:id="0" w:name="_GoBack"/>
       <w:bookmarkEnd w:id="0"/>
-    </w:p>
-    <w:p>
-      <w:pPr>
-        <w:pStyle w:val="BodyText"/>
-        <w:rPr>
-          <w:sz w:val="26"/>
-        </w:rPr>
-      </w:pPr>
-    </w:p>
-    <w:p>
-      <w:pPr>
-        <w:pStyle w:val="BodyText"/>
-        <w:rPr>
-          <w:sz w:val="26"/>
-        </w:rPr>
-      </w:pPr>
-    </w:p>
-    <w:p>
-      <w:pPr>
-        <w:pStyle w:val="BodyText"/>
-        <w:rPr>
-          <w:sz w:val="26"/>
-        </w:rPr>
-      </w:pPr>
-    </w:p>
-    <w:p>
-      <w:pPr>
-        <w:pStyle w:val="BodyText"/>
-        <w:rPr>
-          <w:sz w:val="26"/>
-        </w:rPr>
-      </w:pPr>
-    </w:p>
-    <w:p>
-      <w:pPr>
-        <w:pStyle w:val="BodyText"/>
-        <w:rPr>
-          <w:sz w:val="26"/>
-        </w:rPr>
-      </w:pPr>
-    </w:p>
-    <w:p>
-      <w:pPr>
-        <w:pStyle w:val="BodyText"/>
-        <w:rPr>
-          <w:sz w:val="26"/>
-        </w:rPr>
-      </w:pPr>
-    </w:p>
-    <w:p>
-      <w:pPr>
-        <w:pStyle w:val="BodyText"/>
-        <w:rPr>
-          <w:sz w:val="26"/>
-        </w:rPr>
-      </w:pPr>
-    </w:p>
-    <w:p>
-      <w:pPr>
-        <w:pStyle w:val="BodyText"/>
-        <w:rPr>
-          <w:sz w:val="26"/>
-        </w:rPr>
-      </w:pPr>
     </w:p>
     <w:p>
       <w:pPr>

</xml_diff>

<commit_message>
I added question 5,6,7
</commit_message>
<xml_diff>
--- a/Assignment 5.docx
+++ b/Assignment 5.docx
@@ -11760,198 +11760,6 @@
           <w:szCs w:val="19"/>
         </w:rPr>
       </w:pPr>
-      <w:r>
-        <w:rPr>
-          <w:rFonts w:ascii="Cascadia Mono" w:hAnsi="Cascadia Mono" w:cs="Cascadia Mono"/>
-          <w:color w:val="000000"/>
-          <w:sz w:val="19"/>
-          <w:szCs w:val="19"/>
-        </w:rPr>
-        <w:t xml:space="preserve">            </w:t>
-      </w:r>
-      <w:r>
-        <w:rPr>
-          <w:rFonts w:ascii="Cascadia Mono" w:hAnsi="Cascadia Mono" w:cs="Cascadia Mono"/>
-          <w:color w:val="008000"/>
-          <w:sz w:val="19"/>
-          <w:szCs w:val="19"/>
-        </w:rPr>
-        <w:t xml:space="preserve">//Searching employee name is it present or not Assignment 5 </w:t>
-      </w:r>
-      <w:proofErr w:type="spellStart"/>
-      <w:r>
-        <w:rPr>
-          <w:rFonts w:ascii="Cascadia Mono" w:hAnsi="Cascadia Mono" w:cs="Cascadia Mono"/>
-          <w:color w:val="008000"/>
-          <w:sz w:val="19"/>
-          <w:szCs w:val="19"/>
-        </w:rPr>
-        <w:t>quetion</w:t>
-      </w:r>
-      <w:proofErr w:type="spellEnd"/>
-      <w:r>
-        <w:rPr>
-          <w:rFonts w:ascii="Cascadia Mono" w:hAnsi="Cascadia Mono" w:cs="Cascadia Mono"/>
-          <w:color w:val="008000"/>
-          <w:sz w:val="19"/>
-          <w:szCs w:val="19"/>
-        </w:rPr>
-        <w:t xml:space="preserve"> 5</w:t>
-      </w:r>
-    </w:p>
-    <w:p>
-      <w:pPr>
-        <w:autoSpaceDE w:val="0"/>
-        <w:autoSpaceDN w:val="0"/>
-        <w:adjustRightInd w:val="0"/>
-        <w:spacing w:after="0" w:line="240" w:lineRule="auto"/>
-        <w:rPr>
-          <w:rFonts w:ascii="Cascadia Mono" w:hAnsi="Cascadia Mono" w:cs="Cascadia Mono"/>
-          <w:color w:val="000000"/>
-          <w:sz w:val="19"/>
-          <w:szCs w:val="19"/>
-        </w:rPr>
-      </w:pPr>
-    </w:p>
-    <w:p>
-      <w:pPr>
-        <w:autoSpaceDE w:val="0"/>
-        <w:autoSpaceDN w:val="0"/>
-        <w:adjustRightInd w:val="0"/>
-        <w:spacing w:after="0" w:line="240" w:lineRule="auto"/>
-        <w:rPr>
-          <w:rFonts w:ascii="Cascadia Mono" w:hAnsi="Cascadia Mono" w:cs="Cascadia Mono"/>
-          <w:color w:val="000000"/>
-          <w:sz w:val="19"/>
-          <w:szCs w:val="19"/>
-        </w:rPr>
-      </w:pPr>
-      <w:r>
-        <w:rPr>
-          <w:rFonts w:ascii="Cascadia Mono" w:hAnsi="Cascadia Mono" w:cs="Cascadia Mono"/>
-          <w:color w:val="000000"/>
-          <w:sz w:val="19"/>
-          <w:szCs w:val="19"/>
-        </w:rPr>
-        <w:t xml:space="preserve">            </w:t>
-      </w:r>
-      <w:proofErr w:type="spellStart"/>
-      <w:proofErr w:type="gramStart"/>
-      <w:r>
-        <w:rPr>
-          <w:rFonts w:ascii="Cascadia Mono" w:hAnsi="Cascadia Mono" w:cs="Cascadia Mono"/>
-          <w:color w:val="000000"/>
-          <w:sz w:val="19"/>
-          <w:szCs w:val="19"/>
-        </w:rPr>
-        <w:t>Console.WriteLine</w:t>
-      </w:r>
-      <w:proofErr w:type="spellEnd"/>
-      <w:r>
-        <w:rPr>
-          <w:rFonts w:ascii="Cascadia Mono" w:hAnsi="Cascadia Mono" w:cs="Cascadia Mono"/>
-          <w:color w:val="000000"/>
-          <w:sz w:val="19"/>
-          <w:szCs w:val="19"/>
-        </w:rPr>
-        <w:t>(</w:t>
-      </w:r>
-      <w:proofErr w:type="gramEnd"/>
-      <w:r>
-        <w:rPr>
-          <w:rFonts w:ascii="Cascadia Mono" w:hAnsi="Cascadia Mono" w:cs="Cascadia Mono"/>
-          <w:color w:val="A31515"/>
-          <w:sz w:val="19"/>
-          <w:szCs w:val="19"/>
-        </w:rPr>
-        <w:t>"The employee name Anjali is present in linked list : "</w:t>
-      </w:r>
-      <w:r>
-        <w:rPr>
-          <w:rFonts w:ascii="Cascadia Mono" w:hAnsi="Cascadia Mono" w:cs="Cascadia Mono"/>
-          <w:color w:val="000000"/>
-          <w:sz w:val="19"/>
-          <w:szCs w:val="19"/>
-        </w:rPr>
-        <w:t xml:space="preserve"> +</w:t>
-      </w:r>
-    </w:p>
-    <w:p>
-      <w:pPr>
-        <w:autoSpaceDE w:val="0"/>
-        <w:autoSpaceDN w:val="0"/>
-        <w:adjustRightInd w:val="0"/>
-        <w:spacing w:after="0" w:line="240" w:lineRule="auto"/>
-        <w:rPr>
-          <w:rFonts w:ascii="Cascadia Mono" w:hAnsi="Cascadia Mono" w:cs="Cascadia Mono"/>
-          <w:color w:val="000000"/>
-          <w:sz w:val="19"/>
-          <w:szCs w:val="19"/>
-        </w:rPr>
-      </w:pPr>
-      <w:r>
-        <w:rPr>
-          <w:rFonts w:ascii="Cascadia Mono" w:hAnsi="Cascadia Mono" w:cs="Cascadia Mono"/>
-          <w:color w:val="000000"/>
-          <w:sz w:val="19"/>
-          <w:szCs w:val="19"/>
-        </w:rPr>
-        <w:t xml:space="preserve">                </w:t>
-      </w:r>
-      <w:proofErr w:type="spellStart"/>
-      <w:proofErr w:type="gramStart"/>
-      <w:r>
-        <w:rPr>
-          <w:rFonts w:ascii="Cascadia Mono" w:hAnsi="Cascadia Mono" w:cs="Cascadia Mono"/>
-          <w:color w:val="000000"/>
-          <w:sz w:val="19"/>
-          <w:szCs w:val="19"/>
-        </w:rPr>
-        <w:t>employee.Contains</w:t>
-      </w:r>
-      <w:proofErr w:type="spellEnd"/>
-      <w:r>
-        <w:rPr>
-          <w:rFonts w:ascii="Cascadia Mono" w:hAnsi="Cascadia Mono" w:cs="Cascadia Mono"/>
-          <w:color w:val="000000"/>
-          <w:sz w:val="19"/>
-          <w:szCs w:val="19"/>
-        </w:rPr>
-        <w:t>(</w:t>
-      </w:r>
-      <w:proofErr w:type="gramEnd"/>
-      <w:r>
-        <w:rPr>
-          <w:rFonts w:ascii="Cascadia Mono" w:hAnsi="Cascadia Mono" w:cs="Cascadia Mono"/>
-          <w:color w:val="A31515"/>
-          <w:sz w:val="19"/>
-          <w:szCs w:val="19"/>
-        </w:rPr>
-        <w:t>"Anjali"</w:t>
-      </w:r>
-      <w:r>
-        <w:rPr>
-          <w:rFonts w:ascii="Cascadia Mono" w:hAnsi="Cascadia Mono" w:cs="Cascadia Mono"/>
-          <w:color w:val="000000"/>
-          <w:sz w:val="19"/>
-          <w:szCs w:val="19"/>
-        </w:rPr>
-        <w:t>));</w:t>
-      </w:r>
-    </w:p>
-    <w:p>
-      <w:pPr>
-        <w:autoSpaceDE w:val="0"/>
-        <w:autoSpaceDN w:val="0"/>
-        <w:adjustRightInd w:val="0"/>
-        <w:spacing w:after="0" w:line="240" w:lineRule="auto"/>
-        <w:rPr>
-          <w:rFonts w:ascii="Cascadia Mono" w:hAnsi="Cascadia Mono" w:cs="Cascadia Mono"/>
-          <w:color w:val="000000"/>
-          <w:sz w:val="19"/>
-          <w:szCs w:val="19"/>
-        </w:rPr>
-      </w:pPr>
     </w:p>
     <w:p>
       <w:pPr>
@@ -14421,8 +14229,6 @@
           <w:sz w:val="26"/>
         </w:rPr>
       </w:pPr>
-      <w:bookmarkStart w:id="0" w:name="_GoBack"/>
-      <w:bookmarkEnd w:id="0"/>
     </w:p>
     <w:p>
       <w:pPr>
@@ -14495,13 +14301,12 @@
         <w:pStyle w:val="ListParagraph"/>
         <w:numPr>
           <w:ilvl w:val="0"/>
-          <w:numId w:val="4"/>
+          <w:numId w:val="5"/>
         </w:numPr>
         <w:tabs>
           <w:tab w:val="left" w:pos="1652"/>
         </w:tabs>
         <w:spacing w:before="111"/>
-        <w:ind w:hanging="361"/>
       </w:pPr>
       <w:r>
         <w:t>In the assignment 3 above, add a functionality to search an employee on name in the</w:t>
@@ -14515,6 +14320,3861 @@
       <w:r>
         <w:t>List&lt;&gt;.</w:t>
       </w:r>
+    </w:p>
+    <w:p>
+      <w:pPr>
+        <w:rPr>
+          <w:sz w:val="36"/>
+          <w:lang w:val="en-US"/>
+        </w:rPr>
+      </w:pPr>
+    </w:p>
+    <w:p>
+      <w:pPr>
+        <w:tabs>
+          <w:tab w:val="left" w:pos="2280"/>
+        </w:tabs>
+        <w:spacing w:line="252" w:lineRule="exact"/>
+        <w:rPr>
+          <w:sz w:val="36"/>
+        </w:rPr>
+      </w:pPr>
+      <w:r>
+        <w:rPr>
+          <w:sz w:val="36"/>
+        </w:rPr>
+        <w:t>Program</w:t>
+      </w:r>
+    </w:p>
+    <w:p>
+      <w:pPr>
+        <w:autoSpaceDE w:val="0"/>
+        <w:autoSpaceDN w:val="0"/>
+        <w:adjustRightInd w:val="0"/>
+        <w:spacing w:after="0" w:line="240" w:lineRule="auto"/>
+        <w:rPr>
+          <w:rFonts w:ascii="Cascadia Mono" w:hAnsi="Cascadia Mono" w:cs="Cascadia Mono"/>
+          <w:color w:val="000000"/>
+          <w:sz w:val="19"/>
+          <w:szCs w:val="19"/>
+        </w:rPr>
+      </w:pPr>
+      <w:proofErr w:type="gramStart"/>
+      <w:r>
+        <w:rPr>
+          <w:rFonts w:ascii="Cascadia Mono" w:hAnsi="Cascadia Mono" w:cs="Cascadia Mono"/>
+          <w:color w:val="0000FF"/>
+          <w:sz w:val="19"/>
+          <w:szCs w:val="19"/>
+        </w:rPr>
+        <w:t>using</w:t>
+      </w:r>
+      <w:proofErr w:type="gramEnd"/>
+      <w:r>
+        <w:rPr>
+          <w:rFonts w:ascii="Cascadia Mono" w:hAnsi="Cascadia Mono" w:cs="Cascadia Mono"/>
+          <w:color w:val="000000"/>
+          <w:sz w:val="19"/>
+          <w:szCs w:val="19"/>
+        </w:rPr>
+        <w:t xml:space="preserve"> System;</w:t>
+      </w:r>
+    </w:p>
+    <w:p>
+      <w:pPr>
+        <w:autoSpaceDE w:val="0"/>
+        <w:autoSpaceDN w:val="0"/>
+        <w:adjustRightInd w:val="0"/>
+        <w:spacing w:after="0" w:line="240" w:lineRule="auto"/>
+        <w:rPr>
+          <w:rFonts w:ascii="Cascadia Mono" w:hAnsi="Cascadia Mono" w:cs="Cascadia Mono"/>
+          <w:color w:val="000000"/>
+          <w:sz w:val="19"/>
+          <w:szCs w:val="19"/>
+        </w:rPr>
+      </w:pPr>
+      <w:proofErr w:type="gramStart"/>
+      <w:r>
+        <w:rPr>
+          <w:rFonts w:ascii="Cascadia Mono" w:hAnsi="Cascadia Mono" w:cs="Cascadia Mono"/>
+          <w:color w:val="0000FF"/>
+          <w:sz w:val="19"/>
+          <w:szCs w:val="19"/>
+        </w:rPr>
+        <w:t>using</w:t>
+      </w:r>
+      <w:proofErr w:type="gramEnd"/>
+      <w:r>
+        <w:rPr>
+          <w:rFonts w:ascii="Cascadia Mono" w:hAnsi="Cascadia Mono" w:cs="Cascadia Mono"/>
+          <w:color w:val="000000"/>
+          <w:sz w:val="19"/>
+          <w:szCs w:val="19"/>
+        </w:rPr>
+        <w:t xml:space="preserve"> </w:t>
+      </w:r>
+      <w:proofErr w:type="spellStart"/>
+      <w:r>
+        <w:rPr>
+          <w:rFonts w:ascii="Cascadia Mono" w:hAnsi="Cascadia Mono" w:cs="Cascadia Mono"/>
+          <w:color w:val="000000"/>
+          <w:sz w:val="19"/>
+          <w:szCs w:val="19"/>
+        </w:rPr>
+        <w:t>System.Collections.Generic</w:t>
+      </w:r>
+      <w:proofErr w:type="spellEnd"/>
+      <w:r>
+        <w:rPr>
+          <w:rFonts w:ascii="Cascadia Mono" w:hAnsi="Cascadia Mono" w:cs="Cascadia Mono"/>
+          <w:color w:val="000000"/>
+          <w:sz w:val="19"/>
+          <w:szCs w:val="19"/>
+        </w:rPr>
+        <w:t>;</w:t>
+      </w:r>
+    </w:p>
+    <w:p>
+      <w:pPr>
+        <w:autoSpaceDE w:val="0"/>
+        <w:autoSpaceDN w:val="0"/>
+        <w:adjustRightInd w:val="0"/>
+        <w:spacing w:after="0" w:line="240" w:lineRule="auto"/>
+        <w:rPr>
+          <w:rFonts w:ascii="Cascadia Mono" w:hAnsi="Cascadia Mono" w:cs="Cascadia Mono"/>
+          <w:color w:val="000000"/>
+          <w:sz w:val="19"/>
+          <w:szCs w:val="19"/>
+        </w:rPr>
+      </w:pPr>
+      <w:proofErr w:type="gramStart"/>
+      <w:r>
+        <w:rPr>
+          <w:rFonts w:ascii="Cascadia Mono" w:hAnsi="Cascadia Mono" w:cs="Cascadia Mono"/>
+          <w:color w:val="0000FF"/>
+          <w:sz w:val="19"/>
+          <w:szCs w:val="19"/>
+        </w:rPr>
+        <w:t>using</w:t>
+      </w:r>
+      <w:proofErr w:type="gramEnd"/>
+      <w:r>
+        <w:rPr>
+          <w:rFonts w:ascii="Cascadia Mono" w:hAnsi="Cascadia Mono" w:cs="Cascadia Mono"/>
+          <w:color w:val="000000"/>
+          <w:sz w:val="19"/>
+          <w:szCs w:val="19"/>
+        </w:rPr>
+        <w:t xml:space="preserve"> </w:t>
+      </w:r>
+      <w:proofErr w:type="spellStart"/>
+      <w:r>
+        <w:rPr>
+          <w:rFonts w:ascii="Cascadia Mono" w:hAnsi="Cascadia Mono" w:cs="Cascadia Mono"/>
+          <w:color w:val="000000"/>
+          <w:sz w:val="19"/>
+          <w:szCs w:val="19"/>
+        </w:rPr>
+        <w:t>System.Linq</w:t>
+      </w:r>
+      <w:proofErr w:type="spellEnd"/>
+      <w:r>
+        <w:rPr>
+          <w:rFonts w:ascii="Cascadia Mono" w:hAnsi="Cascadia Mono" w:cs="Cascadia Mono"/>
+          <w:color w:val="000000"/>
+          <w:sz w:val="19"/>
+          <w:szCs w:val="19"/>
+        </w:rPr>
+        <w:t>;</w:t>
+      </w:r>
+    </w:p>
+    <w:p>
+      <w:pPr>
+        <w:autoSpaceDE w:val="0"/>
+        <w:autoSpaceDN w:val="0"/>
+        <w:adjustRightInd w:val="0"/>
+        <w:spacing w:after="0" w:line="240" w:lineRule="auto"/>
+        <w:rPr>
+          <w:rFonts w:ascii="Cascadia Mono" w:hAnsi="Cascadia Mono" w:cs="Cascadia Mono"/>
+          <w:color w:val="000000"/>
+          <w:sz w:val="19"/>
+          <w:szCs w:val="19"/>
+        </w:rPr>
+      </w:pPr>
+      <w:proofErr w:type="gramStart"/>
+      <w:r>
+        <w:rPr>
+          <w:rFonts w:ascii="Cascadia Mono" w:hAnsi="Cascadia Mono" w:cs="Cascadia Mono"/>
+          <w:color w:val="0000FF"/>
+          <w:sz w:val="19"/>
+          <w:szCs w:val="19"/>
+        </w:rPr>
+        <w:t>using</w:t>
+      </w:r>
+      <w:proofErr w:type="gramEnd"/>
+      <w:r>
+        <w:rPr>
+          <w:rFonts w:ascii="Cascadia Mono" w:hAnsi="Cascadia Mono" w:cs="Cascadia Mono"/>
+          <w:color w:val="000000"/>
+          <w:sz w:val="19"/>
+          <w:szCs w:val="19"/>
+        </w:rPr>
+        <w:t xml:space="preserve"> </w:t>
+      </w:r>
+      <w:proofErr w:type="spellStart"/>
+      <w:r>
+        <w:rPr>
+          <w:rFonts w:ascii="Cascadia Mono" w:hAnsi="Cascadia Mono" w:cs="Cascadia Mono"/>
+          <w:color w:val="000000"/>
+          <w:sz w:val="19"/>
+          <w:szCs w:val="19"/>
+        </w:rPr>
+        <w:t>System.Text</w:t>
+      </w:r>
+      <w:proofErr w:type="spellEnd"/>
+      <w:r>
+        <w:rPr>
+          <w:rFonts w:ascii="Cascadia Mono" w:hAnsi="Cascadia Mono" w:cs="Cascadia Mono"/>
+          <w:color w:val="000000"/>
+          <w:sz w:val="19"/>
+          <w:szCs w:val="19"/>
+        </w:rPr>
+        <w:t>;</w:t>
+      </w:r>
+    </w:p>
+    <w:p>
+      <w:pPr>
+        <w:autoSpaceDE w:val="0"/>
+        <w:autoSpaceDN w:val="0"/>
+        <w:adjustRightInd w:val="0"/>
+        <w:spacing w:after="0" w:line="240" w:lineRule="auto"/>
+        <w:rPr>
+          <w:rFonts w:ascii="Cascadia Mono" w:hAnsi="Cascadia Mono" w:cs="Cascadia Mono"/>
+          <w:color w:val="000000"/>
+          <w:sz w:val="19"/>
+          <w:szCs w:val="19"/>
+        </w:rPr>
+      </w:pPr>
+      <w:proofErr w:type="gramStart"/>
+      <w:r>
+        <w:rPr>
+          <w:rFonts w:ascii="Cascadia Mono" w:hAnsi="Cascadia Mono" w:cs="Cascadia Mono"/>
+          <w:color w:val="0000FF"/>
+          <w:sz w:val="19"/>
+          <w:szCs w:val="19"/>
+        </w:rPr>
+        <w:t>using</w:t>
+      </w:r>
+      <w:proofErr w:type="gramEnd"/>
+      <w:r>
+        <w:rPr>
+          <w:rFonts w:ascii="Cascadia Mono" w:hAnsi="Cascadia Mono" w:cs="Cascadia Mono"/>
+          <w:color w:val="000000"/>
+          <w:sz w:val="19"/>
+          <w:szCs w:val="19"/>
+        </w:rPr>
+        <w:t xml:space="preserve"> </w:t>
+      </w:r>
+      <w:proofErr w:type="spellStart"/>
+      <w:r>
+        <w:rPr>
+          <w:rFonts w:ascii="Cascadia Mono" w:hAnsi="Cascadia Mono" w:cs="Cascadia Mono"/>
+          <w:color w:val="000000"/>
+          <w:sz w:val="19"/>
+          <w:szCs w:val="19"/>
+        </w:rPr>
+        <w:t>System.Threading.Tasks</w:t>
+      </w:r>
+      <w:proofErr w:type="spellEnd"/>
+      <w:r>
+        <w:rPr>
+          <w:rFonts w:ascii="Cascadia Mono" w:hAnsi="Cascadia Mono" w:cs="Cascadia Mono"/>
+          <w:color w:val="000000"/>
+          <w:sz w:val="19"/>
+          <w:szCs w:val="19"/>
+        </w:rPr>
+        <w:t>;</w:t>
+      </w:r>
+    </w:p>
+    <w:p>
+      <w:pPr>
+        <w:autoSpaceDE w:val="0"/>
+        <w:autoSpaceDN w:val="0"/>
+        <w:adjustRightInd w:val="0"/>
+        <w:spacing w:after="0" w:line="240" w:lineRule="auto"/>
+        <w:rPr>
+          <w:rFonts w:ascii="Cascadia Mono" w:hAnsi="Cascadia Mono" w:cs="Cascadia Mono"/>
+          <w:color w:val="000000"/>
+          <w:sz w:val="19"/>
+          <w:szCs w:val="19"/>
+        </w:rPr>
+      </w:pPr>
+    </w:p>
+    <w:p>
+      <w:pPr>
+        <w:autoSpaceDE w:val="0"/>
+        <w:autoSpaceDN w:val="0"/>
+        <w:adjustRightInd w:val="0"/>
+        <w:spacing w:after="0" w:line="240" w:lineRule="auto"/>
+        <w:rPr>
+          <w:rFonts w:ascii="Cascadia Mono" w:hAnsi="Cascadia Mono" w:cs="Cascadia Mono"/>
+          <w:color w:val="000000"/>
+          <w:sz w:val="19"/>
+          <w:szCs w:val="19"/>
+        </w:rPr>
+      </w:pPr>
+      <w:proofErr w:type="gramStart"/>
+      <w:r>
+        <w:rPr>
+          <w:rFonts w:ascii="Cascadia Mono" w:hAnsi="Cascadia Mono" w:cs="Cascadia Mono"/>
+          <w:color w:val="0000FF"/>
+          <w:sz w:val="19"/>
+          <w:szCs w:val="19"/>
+        </w:rPr>
+        <w:t>namespace</w:t>
+      </w:r>
+      <w:proofErr w:type="gramEnd"/>
+      <w:r>
+        <w:rPr>
+          <w:rFonts w:ascii="Cascadia Mono" w:hAnsi="Cascadia Mono" w:cs="Cascadia Mono"/>
+          <w:color w:val="000000"/>
+          <w:sz w:val="19"/>
+          <w:szCs w:val="19"/>
+        </w:rPr>
+        <w:t xml:space="preserve"> Assignment5quet3LinkedList</w:t>
+      </w:r>
+    </w:p>
+    <w:p>
+      <w:pPr>
+        <w:autoSpaceDE w:val="0"/>
+        <w:autoSpaceDN w:val="0"/>
+        <w:adjustRightInd w:val="0"/>
+        <w:spacing w:after="0" w:line="240" w:lineRule="auto"/>
+        <w:rPr>
+          <w:rFonts w:ascii="Cascadia Mono" w:hAnsi="Cascadia Mono" w:cs="Cascadia Mono"/>
+          <w:color w:val="000000"/>
+          <w:sz w:val="19"/>
+          <w:szCs w:val="19"/>
+        </w:rPr>
+      </w:pPr>
+      <w:r>
+        <w:rPr>
+          <w:rFonts w:ascii="Cascadia Mono" w:hAnsi="Cascadia Mono" w:cs="Cascadia Mono"/>
+          <w:color w:val="000000"/>
+          <w:sz w:val="19"/>
+          <w:szCs w:val="19"/>
+        </w:rPr>
+        <w:t>{</w:t>
+      </w:r>
+    </w:p>
+    <w:p>
+      <w:pPr>
+        <w:autoSpaceDE w:val="0"/>
+        <w:autoSpaceDN w:val="0"/>
+        <w:adjustRightInd w:val="0"/>
+        <w:spacing w:after="0" w:line="240" w:lineRule="auto"/>
+        <w:rPr>
+          <w:rFonts w:ascii="Cascadia Mono" w:hAnsi="Cascadia Mono" w:cs="Cascadia Mono"/>
+          <w:color w:val="000000"/>
+          <w:sz w:val="19"/>
+          <w:szCs w:val="19"/>
+        </w:rPr>
+      </w:pPr>
+      <w:r>
+        <w:rPr>
+          <w:rFonts w:ascii="Cascadia Mono" w:hAnsi="Cascadia Mono" w:cs="Cascadia Mono"/>
+          <w:color w:val="000000"/>
+          <w:sz w:val="19"/>
+          <w:szCs w:val="19"/>
+        </w:rPr>
+        <w:t xml:space="preserve">    </w:t>
+      </w:r>
+      <w:proofErr w:type="gramStart"/>
+      <w:r>
+        <w:rPr>
+          <w:rFonts w:ascii="Cascadia Mono" w:hAnsi="Cascadia Mono" w:cs="Cascadia Mono"/>
+          <w:color w:val="0000FF"/>
+          <w:sz w:val="19"/>
+          <w:szCs w:val="19"/>
+        </w:rPr>
+        <w:t>internal</w:t>
+      </w:r>
+      <w:proofErr w:type="gramEnd"/>
+      <w:r>
+        <w:rPr>
+          <w:rFonts w:ascii="Cascadia Mono" w:hAnsi="Cascadia Mono" w:cs="Cascadia Mono"/>
+          <w:color w:val="000000"/>
+          <w:sz w:val="19"/>
+          <w:szCs w:val="19"/>
+        </w:rPr>
+        <w:t xml:space="preserve"> </w:t>
+      </w:r>
+      <w:r>
+        <w:rPr>
+          <w:rFonts w:ascii="Cascadia Mono" w:hAnsi="Cascadia Mono" w:cs="Cascadia Mono"/>
+          <w:color w:val="0000FF"/>
+          <w:sz w:val="19"/>
+          <w:szCs w:val="19"/>
+        </w:rPr>
+        <w:t>class</w:t>
+      </w:r>
+      <w:r>
+        <w:rPr>
+          <w:rFonts w:ascii="Cascadia Mono" w:hAnsi="Cascadia Mono" w:cs="Cascadia Mono"/>
+          <w:color w:val="000000"/>
+          <w:sz w:val="19"/>
+          <w:szCs w:val="19"/>
+        </w:rPr>
+        <w:t xml:space="preserve"> </w:t>
+      </w:r>
+      <w:r>
+        <w:rPr>
+          <w:rFonts w:ascii="Cascadia Mono" w:hAnsi="Cascadia Mono" w:cs="Cascadia Mono"/>
+          <w:color w:val="2B91AF"/>
+          <w:sz w:val="19"/>
+          <w:szCs w:val="19"/>
+        </w:rPr>
+        <w:t>Program</w:t>
+      </w:r>
+    </w:p>
+    <w:p>
+      <w:pPr>
+        <w:autoSpaceDE w:val="0"/>
+        <w:autoSpaceDN w:val="0"/>
+        <w:adjustRightInd w:val="0"/>
+        <w:spacing w:after="0" w:line="240" w:lineRule="auto"/>
+        <w:rPr>
+          <w:rFonts w:ascii="Cascadia Mono" w:hAnsi="Cascadia Mono" w:cs="Cascadia Mono"/>
+          <w:color w:val="000000"/>
+          <w:sz w:val="19"/>
+          <w:szCs w:val="19"/>
+        </w:rPr>
+      </w:pPr>
+      <w:r>
+        <w:rPr>
+          <w:rFonts w:ascii="Cascadia Mono" w:hAnsi="Cascadia Mono" w:cs="Cascadia Mono"/>
+          <w:color w:val="000000"/>
+          <w:sz w:val="19"/>
+          <w:szCs w:val="19"/>
+        </w:rPr>
+        <w:t xml:space="preserve">    {</w:t>
+      </w:r>
+    </w:p>
+    <w:p>
+      <w:pPr>
+        <w:autoSpaceDE w:val="0"/>
+        <w:autoSpaceDN w:val="0"/>
+        <w:adjustRightInd w:val="0"/>
+        <w:spacing w:after="0" w:line="240" w:lineRule="auto"/>
+        <w:rPr>
+          <w:rFonts w:ascii="Cascadia Mono" w:hAnsi="Cascadia Mono" w:cs="Cascadia Mono"/>
+          <w:color w:val="000000"/>
+          <w:sz w:val="19"/>
+          <w:szCs w:val="19"/>
+        </w:rPr>
+      </w:pPr>
+      <w:r>
+        <w:rPr>
+          <w:rFonts w:ascii="Cascadia Mono" w:hAnsi="Cascadia Mono" w:cs="Cascadia Mono"/>
+          <w:color w:val="000000"/>
+          <w:sz w:val="19"/>
+          <w:szCs w:val="19"/>
+        </w:rPr>
+        <w:t xml:space="preserve">        </w:t>
+      </w:r>
+      <w:proofErr w:type="gramStart"/>
+      <w:r>
+        <w:rPr>
+          <w:rFonts w:ascii="Cascadia Mono" w:hAnsi="Cascadia Mono" w:cs="Cascadia Mono"/>
+          <w:color w:val="0000FF"/>
+          <w:sz w:val="19"/>
+          <w:szCs w:val="19"/>
+        </w:rPr>
+        <w:t>static</w:t>
+      </w:r>
+      <w:proofErr w:type="gramEnd"/>
+      <w:r>
+        <w:rPr>
+          <w:rFonts w:ascii="Cascadia Mono" w:hAnsi="Cascadia Mono" w:cs="Cascadia Mono"/>
+          <w:color w:val="000000"/>
+          <w:sz w:val="19"/>
+          <w:szCs w:val="19"/>
+        </w:rPr>
+        <w:t xml:space="preserve"> </w:t>
+      </w:r>
+      <w:r>
+        <w:rPr>
+          <w:rFonts w:ascii="Cascadia Mono" w:hAnsi="Cascadia Mono" w:cs="Cascadia Mono"/>
+          <w:color w:val="0000FF"/>
+          <w:sz w:val="19"/>
+          <w:szCs w:val="19"/>
+        </w:rPr>
+        <w:t>void</w:t>
+      </w:r>
+      <w:r>
+        <w:rPr>
+          <w:rFonts w:ascii="Cascadia Mono" w:hAnsi="Cascadia Mono" w:cs="Cascadia Mono"/>
+          <w:color w:val="000000"/>
+          <w:sz w:val="19"/>
+          <w:szCs w:val="19"/>
+        </w:rPr>
+        <w:t xml:space="preserve"> Main(</w:t>
+      </w:r>
+      <w:r>
+        <w:rPr>
+          <w:rFonts w:ascii="Cascadia Mono" w:hAnsi="Cascadia Mono" w:cs="Cascadia Mono"/>
+          <w:color w:val="0000FF"/>
+          <w:sz w:val="19"/>
+          <w:szCs w:val="19"/>
+        </w:rPr>
+        <w:t>string</w:t>
+      </w:r>
+      <w:r>
+        <w:rPr>
+          <w:rFonts w:ascii="Cascadia Mono" w:hAnsi="Cascadia Mono" w:cs="Cascadia Mono"/>
+          <w:color w:val="000000"/>
+          <w:sz w:val="19"/>
+          <w:szCs w:val="19"/>
+        </w:rPr>
+        <w:t xml:space="preserve">[] </w:t>
+      </w:r>
+      <w:proofErr w:type="spellStart"/>
+      <w:r>
+        <w:rPr>
+          <w:rFonts w:ascii="Cascadia Mono" w:hAnsi="Cascadia Mono" w:cs="Cascadia Mono"/>
+          <w:color w:val="000000"/>
+          <w:sz w:val="19"/>
+          <w:szCs w:val="19"/>
+        </w:rPr>
+        <w:t>args</w:t>
+      </w:r>
+      <w:proofErr w:type="spellEnd"/>
+      <w:r>
+        <w:rPr>
+          <w:rFonts w:ascii="Cascadia Mono" w:hAnsi="Cascadia Mono" w:cs="Cascadia Mono"/>
+          <w:color w:val="000000"/>
+          <w:sz w:val="19"/>
+          <w:szCs w:val="19"/>
+        </w:rPr>
+        <w:t>)</w:t>
+      </w:r>
+    </w:p>
+    <w:p>
+      <w:pPr>
+        <w:autoSpaceDE w:val="0"/>
+        <w:autoSpaceDN w:val="0"/>
+        <w:adjustRightInd w:val="0"/>
+        <w:spacing w:after="0" w:line="240" w:lineRule="auto"/>
+        <w:rPr>
+          <w:rFonts w:ascii="Cascadia Mono" w:hAnsi="Cascadia Mono" w:cs="Cascadia Mono"/>
+          <w:color w:val="000000"/>
+          <w:sz w:val="19"/>
+          <w:szCs w:val="19"/>
+        </w:rPr>
+      </w:pPr>
+      <w:r>
+        <w:rPr>
+          <w:rFonts w:ascii="Cascadia Mono" w:hAnsi="Cascadia Mono" w:cs="Cascadia Mono"/>
+          <w:color w:val="000000"/>
+          <w:sz w:val="19"/>
+          <w:szCs w:val="19"/>
+        </w:rPr>
+        <w:t xml:space="preserve">        {</w:t>
+      </w:r>
+    </w:p>
+    <w:p>
+      <w:pPr>
+        <w:autoSpaceDE w:val="0"/>
+        <w:autoSpaceDN w:val="0"/>
+        <w:adjustRightInd w:val="0"/>
+        <w:spacing w:after="0" w:line="240" w:lineRule="auto"/>
+        <w:rPr>
+          <w:rFonts w:ascii="Cascadia Mono" w:hAnsi="Cascadia Mono" w:cs="Cascadia Mono"/>
+          <w:color w:val="000000"/>
+          <w:sz w:val="19"/>
+          <w:szCs w:val="19"/>
+        </w:rPr>
+      </w:pPr>
+      <w:r>
+        <w:rPr>
+          <w:rFonts w:ascii="Cascadia Mono" w:hAnsi="Cascadia Mono" w:cs="Cascadia Mono"/>
+          <w:color w:val="000000"/>
+          <w:sz w:val="19"/>
+          <w:szCs w:val="19"/>
+        </w:rPr>
+        <w:t xml:space="preserve">            </w:t>
+      </w:r>
+      <w:proofErr w:type="spellStart"/>
+      <w:r>
+        <w:rPr>
+          <w:rFonts w:ascii="Cascadia Mono" w:hAnsi="Cascadia Mono" w:cs="Cascadia Mono"/>
+          <w:color w:val="000000"/>
+          <w:sz w:val="19"/>
+          <w:szCs w:val="19"/>
+        </w:rPr>
+        <w:t>LinkedList</w:t>
+      </w:r>
+      <w:proofErr w:type="spellEnd"/>
+      <w:r>
+        <w:rPr>
+          <w:rFonts w:ascii="Cascadia Mono" w:hAnsi="Cascadia Mono" w:cs="Cascadia Mono"/>
+          <w:color w:val="000000"/>
+          <w:sz w:val="19"/>
+          <w:szCs w:val="19"/>
+        </w:rPr>
+        <w:t>&lt;</w:t>
+      </w:r>
+      <w:r>
+        <w:rPr>
+          <w:rFonts w:ascii="Cascadia Mono" w:hAnsi="Cascadia Mono" w:cs="Cascadia Mono"/>
+          <w:color w:val="0000FF"/>
+          <w:sz w:val="19"/>
+          <w:szCs w:val="19"/>
+        </w:rPr>
+        <w:t>string</w:t>
+      </w:r>
+      <w:r>
+        <w:rPr>
+          <w:rFonts w:ascii="Cascadia Mono" w:hAnsi="Cascadia Mono" w:cs="Cascadia Mono"/>
+          <w:color w:val="000000"/>
+          <w:sz w:val="19"/>
+          <w:szCs w:val="19"/>
+        </w:rPr>
+        <w:t xml:space="preserve">&gt; employee = </w:t>
+      </w:r>
+      <w:r>
+        <w:rPr>
+          <w:rFonts w:ascii="Cascadia Mono" w:hAnsi="Cascadia Mono" w:cs="Cascadia Mono"/>
+          <w:color w:val="0000FF"/>
+          <w:sz w:val="19"/>
+          <w:szCs w:val="19"/>
+        </w:rPr>
+        <w:t>new</w:t>
+      </w:r>
+      <w:r>
+        <w:rPr>
+          <w:rFonts w:ascii="Cascadia Mono" w:hAnsi="Cascadia Mono" w:cs="Cascadia Mono"/>
+          <w:color w:val="000000"/>
+          <w:sz w:val="19"/>
+          <w:szCs w:val="19"/>
+        </w:rPr>
+        <w:t xml:space="preserve"> </w:t>
+      </w:r>
+      <w:proofErr w:type="spellStart"/>
+      <w:r>
+        <w:rPr>
+          <w:rFonts w:ascii="Cascadia Mono" w:hAnsi="Cascadia Mono" w:cs="Cascadia Mono"/>
+          <w:color w:val="000000"/>
+          <w:sz w:val="19"/>
+          <w:szCs w:val="19"/>
+        </w:rPr>
+        <w:t>LinkedList</w:t>
+      </w:r>
+      <w:proofErr w:type="spellEnd"/>
+      <w:r>
+        <w:rPr>
+          <w:rFonts w:ascii="Cascadia Mono" w:hAnsi="Cascadia Mono" w:cs="Cascadia Mono"/>
+          <w:color w:val="000000"/>
+          <w:sz w:val="19"/>
+          <w:szCs w:val="19"/>
+        </w:rPr>
+        <w:t>&lt;</w:t>
+      </w:r>
+      <w:r>
+        <w:rPr>
+          <w:rFonts w:ascii="Cascadia Mono" w:hAnsi="Cascadia Mono" w:cs="Cascadia Mono"/>
+          <w:color w:val="0000FF"/>
+          <w:sz w:val="19"/>
+          <w:szCs w:val="19"/>
+        </w:rPr>
+        <w:t>string</w:t>
+      </w:r>
+      <w:proofErr w:type="gramStart"/>
+      <w:r>
+        <w:rPr>
+          <w:rFonts w:ascii="Cascadia Mono" w:hAnsi="Cascadia Mono" w:cs="Cascadia Mono"/>
+          <w:color w:val="000000"/>
+          <w:sz w:val="19"/>
+          <w:szCs w:val="19"/>
+        </w:rPr>
+        <w:t>&gt;(</w:t>
+      </w:r>
+      <w:proofErr w:type="gramEnd"/>
+      <w:r>
+        <w:rPr>
+          <w:rFonts w:ascii="Cascadia Mono" w:hAnsi="Cascadia Mono" w:cs="Cascadia Mono"/>
+          <w:color w:val="000000"/>
+          <w:sz w:val="19"/>
+          <w:szCs w:val="19"/>
+        </w:rPr>
+        <w:t>);</w:t>
+      </w:r>
+    </w:p>
+    <w:p>
+      <w:pPr>
+        <w:autoSpaceDE w:val="0"/>
+        <w:autoSpaceDN w:val="0"/>
+        <w:adjustRightInd w:val="0"/>
+        <w:spacing w:after="0" w:line="240" w:lineRule="auto"/>
+        <w:rPr>
+          <w:rFonts w:ascii="Cascadia Mono" w:hAnsi="Cascadia Mono" w:cs="Cascadia Mono"/>
+          <w:color w:val="000000"/>
+          <w:sz w:val="19"/>
+          <w:szCs w:val="19"/>
+        </w:rPr>
+      </w:pPr>
+    </w:p>
+    <w:p>
+      <w:pPr>
+        <w:autoSpaceDE w:val="0"/>
+        <w:autoSpaceDN w:val="0"/>
+        <w:adjustRightInd w:val="0"/>
+        <w:spacing w:after="0" w:line="240" w:lineRule="auto"/>
+        <w:rPr>
+          <w:rFonts w:ascii="Cascadia Mono" w:hAnsi="Cascadia Mono" w:cs="Cascadia Mono"/>
+          <w:color w:val="000000"/>
+          <w:sz w:val="19"/>
+          <w:szCs w:val="19"/>
+        </w:rPr>
+      </w:pPr>
+      <w:r>
+        <w:rPr>
+          <w:rFonts w:ascii="Cascadia Mono" w:hAnsi="Cascadia Mono" w:cs="Cascadia Mono"/>
+          <w:color w:val="000000"/>
+          <w:sz w:val="19"/>
+          <w:szCs w:val="19"/>
+        </w:rPr>
+        <w:t xml:space="preserve">            </w:t>
+      </w:r>
+      <w:r>
+        <w:rPr>
+          <w:rFonts w:ascii="Cascadia Mono" w:hAnsi="Cascadia Mono" w:cs="Cascadia Mono"/>
+          <w:color w:val="008000"/>
+          <w:sz w:val="19"/>
+          <w:szCs w:val="19"/>
+        </w:rPr>
+        <w:t>//Adding a new employee</w:t>
+      </w:r>
+    </w:p>
+    <w:p>
+      <w:pPr>
+        <w:autoSpaceDE w:val="0"/>
+        <w:autoSpaceDN w:val="0"/>
+        <w:adjustRightInd w:val="0"/>
+        <w:spacing w:after="0" w:line="240" w:lineRule="auto"/>
+        <w:rPr>
+          <w:rFonts w:ascii="Cascadia Mono" w:hAnsi="Cascadia Mono" w:cs="Cascadia Mono"/>
+          <w:color w:val="000000"/>
+          <w:sz w:val="19"/>
+          <w:szCs w:val="19"/>
+        </w:rPr>
+      </w:pPr>
+    </w:p>
+    <w:p>
+      <w:pPr>
+        <w:autoSpaceDE w:val="0"/>
+        <w:autoSpaceDN w:val="0"/>
+        <w:adjustRightInd w:val="0"/>
+        <w:spacing w:after="0" w:line="240" w:lineRule="auto"/>
+        <w:rPr>
+          <w:rFonts w:ascii="Cascadia Mono" w:hAnsi="Cascadia Mono" w:cs="Cascadia Mono"/>
+          <w:color w:val="000000"/>
+          <w:sz w:val="19"/>
+          <w:szCs w:val="19"/>
+        </w:rPr>
+      </w:pPr>
+      <w:r>
+        <w:rPr>
+          <w:rFonts w:ascii="Cascadia Mono" w:hAnsi="Cascadia Mono" w:cs="Cascadia Mono"/>
+          <w:color w:val="000000"/>
+          <w:sz w:val="19"/>
+          <w:szCs w:val="19"/>
+        </w:rPr>
+        <w:t xml:space="preserve">            </w:t>
+      </w:r>
+      <w:proofErr w:type="spellStart"/>
+      <w:proofErr w:type="gramStart"/>
+      <w:r>
+        <w:rPr>
+          <w:rFonts w:ascii="Cascadia Mono" w:hAnsi="Cascadia Mono" w:cs="Cascadia Mono"/>
+          <w:color w:val="000000"/>
+          <w:sz w:val="19"/>
+          <w:szCs w:val="19"/>
+        </w:rPr>
+        <w:t>employee.AddFirst</w:t>
+      </w:r>
+      <w:proofErr w:type="spellEnd"/>
+      <w:r>
+        <w:rPr>
+          <w:rFonts w:ascii="Cascadia Mono" w:hAnsi="Cascadia Mono" w:cs="Cascadia Mono"/>
+          <w:color w:val="000000"/>
+          <w:sz w:val="19"/>
+          <w:szCs w:val="19"/>
+        </w:rPr>
+        <w:t>(</w:t>
+      </w:r>
+      <w:proofErr w:type="gramEnd"/>
+      <w:r>
+        <w:rPr>
+          <w:rFonts w:ascii="Cascadia Mono" w:hAnsi="Cascadia Mono" w:cs="Cascadia Mono"/>
+          <w:color w:val="A31515"/>
+          <w:sz w:val="19"/>
+          <w:szCs w:val="19"/>
+        </w:rPr>
+        <w:t>"</w:t>
+      </w:r>
+      <w:proofErr w:type="spellStart"/>
+      <w:r>
+        <w:rPr>
+          <w:rFonts w:ascii="Cascadia Mono" w:hAnsi="Cascadia Mono" w:cs="Cascadia Mono"/>
+          <w:color w:val="A31515"/>
+          <w:sz w:val="19"/>
+          <w:szCs w:val="19"/>
+        </w:rPr>
+        <w:t>Sandhya</w:t>
+      </w:r>
+      <w:proofErr w:type="spellEnd"/>
+      <w:r>
+        <w:rPr>
+          <w:rFonts w:ascii="Cascadia Mono" w:hAnsi="Cascadia Mono" w:cs="Cascadia Mono"/>
+          <w:color w:val="A31515"/>
+          <w:sz w:val="19"/>
+          <w:szCs w:val="19"/>
+        </w:rPr>
+        <w:t>"</w:t>
+      </w:r>
+      <w:r>
+        <w:rPr>
+          <w:rFonts w:ascii="Cascadia Mono" w:hAnsi="Cascadia Mono" w:cs="Cascadia Mono"/>
+          <w:color w:val="000000"/>
+          <w:sz w:val="19"/>
+          <w:szCs w:val="19"/>
+        </w:rPr>
+        <w:t>);</w:t>
+      </w:r>
+    </w:p>
+    <w:p>
+      <w:pPr>
+        <w:autoSpaceDE w:val="0"/>
+        <w:autoSpaceDN w:val="0"/>
+        <w:adjustRightInd w:val="0"/>
+        <w:spacing w:after="0" w:line="240" w:lineRule="auto"/>
+        <w:rPr>
+          <w:rFonts w:ascii="Cascadia Mono" w:hAnsi="Cascadia Mono" w:cs="Cascadia Mono"/>
+          <w:color w:val="000000"/>
+          <w:sz w:val="19"/>
+          <w:szCs w:val="19"/>
+        </w:rPr>
+      </w:pPr>
+    </w:p>
+    <w:p>
+      <w:pPr>
+        <w:autoSpaceDE w:val="0"/>
+        <w:autoSpaceDN w:val="0"/>
+        <w:adjustRightInd w:val="0"/>
+        <w:spacing w:after="0" w:line="240" w:lineRule="auto"/>
+        <w:rPr>
+          <w:rFonts w:ascii="Cascadia Mono" w:hAnsi="Cascadia Mono" w:cs="Cascadia Mono"/>
+          <w:color w:val="000000"/>
+          <w:sz w:val="19"/>
+          <w:szCs w:val="19"/>
+        </w:rPr>
+      </w:pPr>
+      <w:r>
+        <w:rPr>
+          <w:rFonts w:ascii="Cascadia Mono" w:hAnsi="Cascadia Mono" w:cs="Cascadia Mono"/>
+          <w:color w:val="000000"/>
+          <w:sz w:val="19"/>
+          <w:szCs w:val="19"/>
+        </w:rPr>
+        <w:t xml:space="preserve">            </w:t>
+      </w:r>
+      <w:proofErr w:type="spellStart"/>
+      <w:proofErr w:type="gramStart"/>
+      <w:r>
+        <w:rPr>
+          <w:rFonts w:ascii="Cascadia Mono" w:hAnsi="Cascadia Mono" w:cs="Cascadia Mono"/>
+          <w:color w:val="000000"/>
+          <w:sz w:val="19"/>
+          <w:szCs w:val="19"/>
+        </w:rPr>
+        <w:t>employee.AddFirst</w:t>
+      </w:r>
+      <w:proofErr w:type="spellEnd"/>
+      <w:r>
+        <w:rPr>
+          <w:rFonts w:ascii="Cascadia Mono" w:hAnsi="Cascadia Mono" w:cs="Cascadia Mono"/>
+          <w:color w:val="000000"/>
+          <w:sz w:val="19"/>
+          <w:szCs w:val="19"/>
+        </w:rPr>
+        <w:t>(</w:t>
+      </w:r>
+      <w:proofErr w:type="gramEnd"/>
+      <w:r>
+        <w:rPr>
+          <w:rFonts w:ascii="Cascadia Mono" w:hAnsi="Cascadia Mono" w:cs="Cascadia Mono"/>
+          <w:color w:val="A31515"/>
+          <w:sz w:val="19"/>
+          <w:szCs w:val="19"/>
+        </w:rPr>
+        <w:t>"Anjali"</w:t>
+      </w:r>
+      <w:r>
+        <w:rPr>
+          <w:rFonts w:ascii="Cascadia Mono" w:hAnsi="Cascadia Mono" w:cs="Cascadia Mono"/>
+          <w:color w:val="000000"/>
+          <w:sz w:val="19"/>
+          <w:szCs w:val="19"/>
+        </w:rPr>
+        <w:t>);</w:t>
+      </w:r>
+    </w:p>
+    <w:p>
+      <w:pPr>
+        <w:autoSpaceDE w:val="0"/>
+        <w:autoSpaceDN w:val="0"/>
+        <w:adjustRightInd w:val="0"/>
+        <w:spacing w:after="0" w:line="240" w:lineRule="auto"/>
+        <w:rPr>
+          <w:rFonts w:ascii="Cascadia Mono" w:hAnsi="Cascadia Mono" w:cs="Cascadia Mono"/>
+          <w:color w:val="000000"/>
+          <w:sz w:val="19"/>
+          <w:szCs w:val="19"/>
+        </w:rPr>
+      </w:pPr>
+    </w:p>
+    <w:p>
+      <w:pPr>
+        <w:autoSpaceDE w:val="0"/>
+        <w:autoSpaceDN w:val="0"/>
+        <w:adjustRightInd w:val="0"/>
+        <w:spacing w:after="0" w:line="240" w:lineRule="auto"/>
+        <w:rPr>
+          <w:rFonts w:ascii="Cascadia Mono" w:hAnsi="Cascadia Mono" w:cs="Cascadia Mono"/>
+          <w:color w:val="000000"/>
+          <w:sz w:val="19"/>
+          <w:szCs w:val="19"/>
+        </w:rPr>
+      </w:pPr>
+      <w:r>
+        <w:rPr>
+          <w:rFonts w:ascii="Cascadia Mono" w:hAnsi="Cascadia Mono" w:cs="Cascadia Mono"/>
+          <w:color w:val="000000"/>
+          <w:sz w:val="19"/>
+          <w:szCs w:val="19"/>
+        </w:rPr>
+        <w:t xml:space="preserve">            </w:t>
+      </w:r>
+      <w:proofErr w:type="spellStart"/>
+      <w:proofErr w:type="gramStart"/>
+      <w:r>
+        <w:rPr>
+          <w:rFonts w:ascii="Cascadia Mono" w:hAnsi="Cascadia Mono" w:cs="Cascadia Mono"/>
+          <w:color w:val="000000"/>
+          <w:sz w:val="19"/>
+          <w:szCs w:val="19"/>
+        </w:rPr>
+        <w:t>employee.AddFirst</w:t>
+      </w:r>
+      <w:proofErr w:type="spellEnd"/>
+      <w:r>
+        <w:rPr>
+          <w:rFonts w:ascii="Cascadia Mono" w:hAnsi="Cascadia Mono" w:cs="Cascadia Mono"/>
+          <w:color w:val="000000"/>
+          <w:sz w:val="19"/>
+          <w:szCs w:val="19"/>
+        </w:rPr>
+        <w:t>(</w:t>
+      </w:r>
+      <w:proofErr w:type="gramEnd"/>
+      <w:r>
+        <w:rPr>
+          <w:rFonts w:ascii="Cascadia Mono" w:hAnsi="Cascadia Mono" w:cs="Cascadia Mono"/>
+          <w:color w:val="A31515"/>
+          <w:sz w:val="19"/>
+          <w:szCs w:val="19"/>
+        </w:rPr>
+        <w:t>"</w:t>
+      </w:r>
+      <w:proofErr w:type="spellStart"/>
+      <w:r>
+        <w:rPr>
+          <w:rFonts w:ascii="Cascadia Mono" w:hAnsi="Cascadia Mono" w:cs="Cascadia Mono"/>
+          <w:color w:val="A31515"/>
+          <w:sz w:val="19"/>
+          <w:szCs w:val="19"/>
+        </w:rPr>
+        <w:t>Radha</w:t>
+      </w:r>
+      <w:proofErr w:type="spellEnd"/>
+      <w:r>
+        <w:rPr>
+          <w:rFonts w:ascii="Cascadia Mono" w:hAnsi="Cascadia Mono" w:cs="Cascadia Mono"/>
+          <w:color w:val="A31515"/>
+          <w:sz w:val="19"/>
+          <w:szCs w:val="19"/>
+        </w:rPr>
+        <w:t>"</w:t>
+      </w:r>
+      <w:r>
+        <w:rPr>
+          <w:rFonts w:ascii="Cascadia Mono" w:hAnsi="Cascadia Mono" w:cs="Cascadia Mono"/>
+          <w:color w:val="000000"/>
+          <w:sz w:val="19"/>
+          <w:szCs w:val="19"/>
+        </w:rPr>
+        <w:t>);</w:t>
+      </w:r>
+    </w:p>
+    <w:p>
+      <w:pPr>
+        <w:autoSpaceDE w:val="0"/>
+        <w:autoSpaceDN w:val="0"/>
+        <w:adjustRightInd w:val="0"/>
+        <w:spacing w:after="0" w:line="240" w:lineRule="auto"/>
+        <w:rPr>
+          <w:rFonts w:ascii="Cascadia Mono" w:hAnsi="Cascadia Mono" w:cs="Cascadia Mono"/>
+          <w:color w:val="000000"/>
+          <w:sz w:val="19"/>
+          <w:szCs w:val="19"/>
+        </w:rPr>
+      </w:pPr>
+    </w:p>
+    <w:p>
+      <w:pPr>
+        <w:autoSpaceDE w:val="0"/>
+        <w:autoSpaceDN w:val="0"/>
+        <w:adjustRightInd w:val="0"/>
+        <w:spacing w:after="0" w:line="240" w:lineRule="auto"/>
+        <w:rPr>
+          <w:rFonts w:ascii="Cascadia Mono" w:hAnsi="Cascadia Mono" w:cs="Cascadia Mono"/>
+          <w:color w:val="000000"/>
+          <w:sz w:val="19"/>
+          <w:szCs w:val="19"/>
+        </w:rPr>
+      </w:pPr>
+      <w:r>
+        <w:rPr>
+          <w:rFonts w:ascii="Cascadia Mono" w:hAnsi="Cascadia Mono" w:cs="Cascadia Mono"/>
+          <w:color w:val="000000"/>
+          <w:sz w:val="19"/>
+          <w:szCs w:val="19"/>
+        </w:rPr>
+        <w:t xml:space="preserve">            </w:t>
+      </w:r>
+      <w:proofErr w:type="spellStart"/>
+      <w:proofErr w:type="gramStart"/>
+      <w:r>
+        <w:rPr>
+          <w:rFonts w:ascii="Cascadia Mono" w:hAnsi="Cascadia Mono" w:cs="Cascadia Mono"/>
+          <w:color w:val="000000"/>
+          <w:sz w:val="19"/>
+          <w:szCs w:val="19"/>
+        </w:rPr>
+        <w:t>Console.WriteLine</w:t>
+      </w:r>
+      <w:proofErr w:type="spellEnd"/>
+      <w:r>
+        <w:rPr>
+          <w:rFonts w:ascii="Cascadia Mono" w:hAnsi="Cascadia Mono" w:cs="Cascadia Mono"/>
+          <w:color w:val="000000"/>
+          <w:sz w:val="19"/>
+          <w:szCs w:val="19"/>
+        </w:rPr>
+        <w:t>(</w:t>
+      </w:r>
+      <w:proofErr w:type="gramEnd"/>
+      <w:r>
+        <w:rPr>
+          <w:rFonts w:ascii="Cascadia Mono" w:hAnsi="Cascadia Mono" w:cs="Cascadia Mono"/>
+          <w:color w:val="A31515"/>
+          <w:sz w:val="19"/>
+          <w:szCs w:val="19"/>
+        </w:rPr>
+        <w:t>"Display the list of an employee\n"</w:t>
+      </w:r>
+      <w:r>
+        <w:rPr>
+          <w:rFonts w:ascii="Cascadia Mono" w:hAnsi="Cascadia Mono" w:cs="Cascadia Mono"/>
+          <w:color w:val="000000"/>
+          <w:sz w:val="19"/>
+          <w:szCs w:val="19"/>
+        </w:rPr>
+        <w:t>);</w:t>
+      </w:r>
+    </w:p>
+    <w:p>
+      <w:pPr>
+        <w:autoSpaceDE w:val="0"/>
+        <w:autoSpaceDN w:val="0"/>
+        <w:adjustRightInd w:val="0"/>
+        <w:spacing w:after="0" w:line="240" w:lineRule="auto"/>
+        <w:rPr>
+          <w:rFonts w:ascii="Cascadia Mono" w:hAnsi="Cascadia Mono" w:cs="Cascadia Mono"/>
+          <w:color w:val="000000"/>
+          <w:sz w:val="19"/>
+          <w:szCs w:val="19"/>
+        </w:rPr>
+      </w:pPr>
+    </w:p>
+    <w:p>
+      <w:pPr>
+        <w:autoSpaceDE w:val="0"/>
+        <w:autoSpaceDN w:val="0"/>
+        <w:adjustRightInd w:val="0"/>
+        <w:spacing w:after="0" w:line="240" w:lineRule="auto"/>
+        <w:rPr>
+          <w:rFonts w:ascii="Cascadia Mono" w:hAnsi="Cascadia Mono" w:cs="Cascadia Mono"/>
+          <w:color w:val="000000"/>
+          <w:sz w:val="19"/>
+          <w:szCs w:val="19"/>
+        </w:rPr>
+      </w:pPr>
+      <w:r>
+        <w:rPr>
+          <w:rFonts w:ascii="Cascadia Mono" w:hAnsi="Cascadia Mono" w:cs="Cascadia Mono"/>
+          <w:color w:val="000000"/>
+          <w:sz w:val="19"/>
+          <w:szCs w:val="19"/>
+        </w:rPr>
+        <w:t xml:space="preserve">            </w:t>
+      </w:r>
+      <w:proofErr w:type="spellStart"/>
+      <w:proofErr w:type="gramStart"/>
+      <w:r>
+        <w:rPr>
+          <w:rFonts w:ascii="Cascadia Mono" w:hAnsi="Cascadia Mono" w:cs="Cascadia Mono"/>
+          <w:color w:val="0000FF"/>
+          <w:sz w:val="19"/>
+          <w:szCs w:val="19"/>
+        </w:rPr>
+        <w:t>foreach</w:t>
+      </w:r>
+      <w:proofErr w:type="spellEnd"/>
+      <w:r>
+        <w:rPr>
+          <w:rFonts w:ascii="Cascadia Mono" w:hAnsi="Cascadia Mono" w:cs="Cascadia Mono"/>
+          <w:color w:val="000000"/>
+          <w:sz w:val="19"/>
+          <w:szCs w:val="19"/>
+        </w:rPr>
+        <w:t>(</w:t>
+      </w:r>
+      <w:proofErr w:type="gramEnd"/>
+      <w:r>
+        <w:rPr>
+          <w:rFonts w:ascii="Cascadia Mono" w:hAnsi="Cascadia Mono" w:cs="Cascadia Mono"/>
+          <w:color w:val="0000FF"/>
+          <w:sz w:val="19"/>
+          <w:szCs w:val="19"/>
+        </w:rPr>
+        <w:t>string</w:t>
+      </w:r>
+      <w:r>
+        <w:rPr>
+          <w:rFonts w:ascii="Cascadia Mono" w:hAnsi="Cascadia Mono" w:cs="Cascadia Mono"/>
+          <w:color w:val="000000"/>
+          <w:sz w:val="19"/>
+          <w:szCs w:val="19"/>
+        </w:rPr>
+        <w:t xml:space="preserve"> </w:t>
+      </w:r>
+      <w:proofErr w:type="spellStart"/>
+      <w:r>
+        <w:rPr>
+          <w:rFonts w:ascii="Cascadia Mono" w:hAnsi="Cascadia Mono" w:cs="Cascadia Mono"/>
+          <w:color w:val="000000"/>
+          <w:sz w:val="19"/>
+          <w:szCs w:val="19"/>
+        </w:rPr>
+        <w:t>emp</w:t>
+      </w:r>
+      <w:proofErr w:type="spellEnd"/>
+      <w:r>
+        <w:rPr>
+          <w:rFonts w:ascii="Cascadia Mono" w:hAnsi="Cascadia Mono" w:cs="Cascadia Mono"/>
+          <w:color w:val="000000"/>
+          <w:sz w:val="19"/>
+          <w:szCs w:val="19"/>
+        </w:rPr>
+        <w:t xml:space="preserve"> </w:t>
+      </w:r>
+      <w:r>
+        <w:rPr>
+          <w:rFonts w:ascii="Cascadia Mono" w:hAnsi="Cascadia Mono" w:cs="Cascadia Mono"/>
+          <w:color w:val="0000FF"/>
+          <w:sz w:val="19"/>
+          <w:szCs w:val="19"/>
+        </w:rPr>
+        <w:t>in</w:t>
+      </w:r>
+      <w:r>
+        <w:rPr>
+          <w:rFonts w:ascii="Cascadia Mono" w:hAnsi="Cascadia Mono" w:cs="Cascadia Mono"/>
+          <w:color w:val="000000"/>
+          <w:sz w:val="19"/>
+          <w:szCs w:val="19"/>
+        </w:rPr>
+        <w:t xml:space="preserve"> employee)</w:t>
+      </w:r>
+    </w:p>
+    <w:p>
+      <w:pPr>
+        <w:autoSpaceDE w:val="0"/>
+        <w:autoSpaceDN w:val="0"/>
+        <w:adjustRightInd w:val="0"/>
+        <w:spacing w:after="0" w:line="240" w:lineRule="auto"/>
+        <w:rPr>
+          <w:rFonts w:ascii="Cascadia Mono" w:hAnsi="Cascadia Mono" w:cs="Cascadia Mono"/>
+          <w:color w:val="000000"/>
+          <w:sz w:val="19"/>
+          <w:szCs w:val="19"/>
+        </w:rPr>
+      </w:pPr>
+    </w:p>
+    <w:p>
+      <w:pPr>
+        <w:autoSpaceDE w:val="0"/>
+        <w:autoSpaceDN w:val="0"/>
+        <w:adjustRightInd w:val="0"/>
+        <w:spacing w:after="0" w:line="240" w:lineRule="auto"/>
+        <w:rPr>
+          <w:rFonts w:ascii="Cascadia Mono" w:hAnsi="Cascadia Mono" w:cs="Cascadia Mono"/>
+          <w:color w:val="000000"/>
+          <w:sz w:val="19"/>
+          <w:szCs w:val="19"/>
+        </w:rPr>
+      </w:pPr>
+      <w:r>
+        <w:rPr>
+          <w:rFonts w:ascii="Cascadia Mono" w:hAnsi="Cascadia Mono" w:cs="Cascadia Mono"/>
+          <w:color w:val="000000"/>
+          <w:sz w:val="19"/>
+          <w:szCs w:val="19"/>
+        </w:rPr>
+        <w:t xml:space="preserve">            {</w:t>
+      </w:r>
+    </w:p>
+    <w:p>
+      <w:pPr>
+        <w:autoSpaceDE w:val="0"/>
+        <w:autoSpaceDN w:val="0"/>
+        <w:adjustRightInd w:val="0"/>
+        <w:spacing w:after="0" w:line="240" w:lineRule="auto"/>
+        <w:rPr>
+          <w:rFonts w:ascii="Cascadia Mono" w:hAnsi="Cascadia Mono" w:cs="Cascadia Mono"/>
+          <w:color w:val="000000"/>
+          <w:sz w:val="19"/>
+          <w:szCs w:val="19"/>
+        </w:rPr>
+      </w:pPr>
+      <w:r>
+        <w:rPr>
+          <w:rFonts w:ascii="Cascadia Mono" w:hAnsi="Cascadia Mono" w:cs="Cascadia Mono"/>
+          <w:color w:val="000000"/>
+          <w:sz w:val="19"/>
+          <w:szCs w:val="19"/>
+        </w:rPr>
+        <w:t xml:space="preserve">                </w:t>
+      </w:r>
+      <w:proofErr w:type="spellStart"/>
+      <w:proofErr w:type="gramStart"/>
+      <w:r>
+        <w:rPr>
+          <w:rFonts w:ascii="Cascadia Mono" w:hAnsi="Cascadia Mono" w:cs="Cascadia Mono"/>
+          <w:color w:val="000000"/>
+          <w:sz w:val="19"/>
+          <w:szCs w:val="19"/>
+        </w:rPr>
+        <w:t>Console.WriteLine</w:t>
+      </w:r>
+      <w:proofErr w:type="spellEnd"/>
+      <w:r>
+        <w:rPr>
+          <w:rFonts w:ascii="Cascadia Mono" w:hAnsi="Cascadia Mono" w:cs="Cascadia Mono"/>
+          <w:color w:val="000000"/>
+          <w:sz w:val="19"/>
+          <w:szCs w:val="19"/>
+        </w:rPr>
+        <w:t>(</w:t>
+      </w:r>
+      <w:proofErr w:type="spellStart"/>
+      <w:proofErr w:type="gramEnd"/>
+      <w:r>
+        <w:rPr>
+          <w:rFonts w:ascii="Cascadia Mono" w:hAnsi="Cascadia Mono" w:cs="Cascadia Mono"/>
+          <w:color w:val="000000"/>
+          <w:sz w:val="19"/>
+          <w:szCs w:val="19"/>
+        </w:rPr>
+        <w:t>emp</w:t>
+      </w:r>
+      <w:proofErr w:type="spellEnd"/>
+      <w:r>
+        <w:rPr>
+          <w:rFonts w:ascii="Cascadia Mono" w:hAnsi="Cascadia Mono" w:cs="Cascadia Mono"/>
+          <w:color w:val="000000"/>
+          <w:sz w:val="19"/>
+          <w:szCs w:val="19"/>
+        </w:rPr>
+        <w:t xml:space="preserve">+ </w:t>
+      </w:r>
+      <w:r>
+        <w:rPr>
+          <w:rFonts w:ascii="Cascadia Mono" w:hAnsi="Cascadia Mono" w:cs="Cascadia Mono"/>
+          <w:color w:val="A31515"/>
+          <w:sz w:val="19"/>
+          <w:szCs w:val="19"/>
+        </w:rPr>
+        <w:t>"\n"</w:t>
+      </w:r>
+      <w:r>
+        <w:rPr>
+          <w:rFonts w:ascii="Cascadia Mono" w:hAnsi="Cascadia Mono" w:cs="Cascadia Mono"/>
+          <w:color w:val="000000"/>
+          <w:sz w:val="19"/>
+          <w:szCs w:val="19"/>
+        </w:rPr>
+        <w:t>);</w:t>
+      </w:r>
+    </w:p>
+    <w:p>
+      <w:pPr>
+        <w:autoSpaceDE w:val="0"/>
+        <w:autoSpaceDN w:val="0"/>
+        <w:adjustRightInd w:val="0"/>
+        <w:spacing w:after="0" w:line="240" w:lineRule="auto"/>
+        <w:rPr>
+          <w:rFonts w:ascii="Cascadia Mono" w:hAnsi="Cascadia Mono" w:cs="Cascadia Mono"/>
+          <w:color w:val="000000"/>
+          <w:sz w:val="19"/>
+          <w:szCs w:val="19"/>
+        </w:rPr>
+      </w:pPr>
+      <w:r>
+        <w:rPr>
+          <w:rFonts w:ascii="Cascadia Mono" w:hAnsi="Cascadia Mono" w:cs="Cascadia Mono"/>
+          <w:color w:val="000000"/>
+          <w:sz w:val="19"/>
+          <w:szCs w:val="19"/>
+        </w:rPr>
+        <w:t xml:space="preserve">            }</w:t>
+      </w:r>
+    </w:p>
+    <w:p>
+      <w:pPr>
+        <w:autoSpaceDE w:val="0"/>
+        <w:autoSpaceDN w:val="0"/>
+        <w:adjustRightInd w:val="0"/>
+        <w:spacing w:after="0" w:line="240" w:lineRule="auto"/>
+        <w:rPr>
+          <w:rFonts w:ascii="Cascadia Mono" w:hAnsi="Cascadia Mono" w:cs="Cascadia Mono"/>
+          <w:color w:val="000000"/>
+          <w:sz w:val="19"/>
+          <w:szCs w:val="19"/>
+        </w:rPr>
+      </w:pPr>
+    </w:p>
+    <w:p>
+      <w:pPr>
+        <w:autoSpaceDE w:val="0"/>
+        <w:autoSpaceDN w:val="0"/>
+        <w:adjustRightInd w:val="0"/>
+        <w:spacing w:after="0" w:line="240" w:lineRule="auto"/>
+        <w:rPr>
+          <w:rFonts w:ascii="Cascadia Mono" w:hAnsi="Cascadia Mono" w:cs="Cascadia Mono"/>
+          <w:color w:val="000000"/>
+          <w:sz w:val="19"/>
+          <w:szCs w:val="19"/>
+        </w:rPr>
+      </w:pPr>
+      <w:r>
+        <w:rPr>
+          <w:rFonts w:ascii="Cascadia Mono" w:hAnsi="Cascadia Mono" w:cs="Cascadia Mono"/>
+          <w:color w:val="000000"/>
+          <w:sz w:val="19"/>
+          <w:szCs w:val="19"/>
+        </w:rPr>
+        <w:t xml:space="preserve">            </w:t>
+      </w:r>
+      <w:proofErr w:type="spellStart"/>
+      <w:proofErr w:type="gramStart"/>
+      <w:r>
+        <w:rPr>
+          <w:rFonts w:ascii="Cascadia Mono" w:hAnsi="Cascadia Mono" w:cs="Cascadia Mono"/>
+          <w:color w:val="000000"/>
+          <w:sz w:val="19"/>
+          <w:szCs w:val="19"/>
+        </w:rPr>
+        <w:t>Console.WriteLine</w:t>
+      </w:r>
+      <w:proofErr w:type="spellEnd"/>
+      <w:r>
+        <w:rPr>
+          <w:rFonts w:ascii="Cascadia Mono" w:hAnsi="Cascadia Mono" w:cs="Cascadia Mono"/>
+          <w:color w:val="000000"/>
+          <w:sz w:val="19"/>
+          <w:szCs w:val="19"/>
+        </w:rPr>
+        <w:t>(</w:t>
+      </w:r>
+      <w:proofErr w:type="gramEnd"/>
+      <w:r>
+        <w:rPr>
+          <w:rFonts w:ascii="Cascadia Mono" w:hAnsi="Cascadia Mono" w:cs="Cascadia Mono"/>
+          <w:color w:val="A31515"/>
+          <w:sz w:val="19"/>
+          <w:szCs w:val="19"/>
+        </w:rPr>
+        <w:t>"Total number of employee in the list : "</w:t>
+      </w:r>
+      <w:r>
+        <w:rPr>
+          <w:rFonts w:ascii="Cascadia Mono" w:hAnsi="Cascadia Mono" w:cs="Cascadia Mono"/>
+          <w:color w:val="000000"/>
+          <w:sz w:val="19"/>
+          <w:szCs w:val="19"/>
+        </w:rPr>
+        <w:t xml:space="preserve"> + </w:t>
+      </w:r>
+      <w:proofErr w:type="spellStart"/>
+      <w:r>
+        <w:rPr>
+          <w:rFonts w:ascii="Cascadia Mono" w:hAnsi="Cascadia Mono" w:cs="Cascadia Mono"/>
+          <w:color w:val="000000"/>
+          <w:sz w:val="19"/>
+          <w:szCs w:val="19"/>
+        </w:rPr>
+        <w:t>employee.Count</w:t>
+      </w:r>
+      <w:proofErr w:type="spellEnd"/>
+      <w:r>
+        <w:rPr>
+          <w:rFonts w:ascii="Cascadia Mono" w:hAnsi="Cascadia Mono" w:cs="Cascadia Mono"/>
+          <w:color w:val="000000"/>
+          <w:sz w:val="19"/>
+          <w:szCs w:val="19"/>
+        </w:rPr>
+        <w:t>());</w:t>
+      </w:r>
+    </w:p>
+    <w:p>
+      <w:pPr>
+        <w:autoSpaceDE w:val="0"/>
+        <w:autoSpaceDN w:val="0"/>
+        <w:adjustRightInd w:val="0"/>
+        <w:spacing w:after="0" w:line="240" w:lineRule="auto"/>
+        <w:rPr>
+          <w:rFonts w:ascii="Cascadia Mono" w:hAnsi="Cascadia Mono" w:cs="Cascadia Mono"/>
+          <w:color w:val="000000"/>
+          <w:sz w:val="19"/>
+          <w:szCs w:val="19"/>
+        </w:rPr>
+      </w:pPr>
+    </w:p>
+    <w:p>
+      <w:pPr>
+        <w:autoSpaceDE w:val="0"/>
+        <w:autoSpaceDN w:val="0"/>
+        <w:adjustRightInd w:val="0"/>
+        <w:spacing w:after="0" w:line="240" w:lineRule="auto"/>
+        <w:rPr>
+          <w:rFonts w:ascii="Cascadia Mono" w:hAnsi="Cascadia Mono" w:cs="Cascadia Mono"/>
+          <w:color w:val="000000"/>
+          <w:sz w:val="19"/>
+          <w:szCs w:val="19"/>
+        </w:rPr>
+      </w:pPr>
+      <w:r>
+        <w:rPr>
+          <w:rFonts w:ascii="Cascadia Mono" w:hAnsi="Cascadia Mono" w:cs="Cascadia Mono"/>
+          <w:color w:val="000000"/>
+          <w:sz w:val="19"/>
+          <w:szCs w:val="19"/>
+        </w:rPr>
+        <w:t xml:space="preserve">            </w:t>
+      </w:r>
+      <w:proofErr w:type="spellStart"/>
+      <w:proofErr w:type="gramStart"/>
+      <w:r>
+        <w:rPr>
+          <w:rFonts w:ascii="Cascadia Mono" w:hAnsi="Cascadia Mono" w:cs="Cascadia Mono"/>
+          <w:color w:val="000000"/>
+          <w:sz w:val="19"/>
+          <w:szCs w:val="19"/>
+        </w:rPr>
+        <w:t>Console.WriteLine</w:t>
+      </w:r>
+      <w:proofErr w:type="spellEnd"/>
+      <w:r>
+        <w:rPr>
+          <w:rFonts w:ascii="Cascadia Mono" w:hAnsi="Cascadia Mono" w:cs="Cascadia Mono"/>
+          <w:color w:val="000000"/>
+          <w:sz w:val="19"/>
+          <w:szCs w:val="19"/>
+        </w:rPr>
+        <w:t>(</w:t>
+      </w:r>
+      <w:proofErr w:type="gramEnd"/>
+      <w:r>
+        <w:rPr>
+          <w:rFonts w:ascii="Cascadia Mono" w:hAnsi="Cascadia Mono" w:cs="Cascadia Mono"/>
+          <w:color w:val="A31515"/>
+          <w:sz w:val="19"/>
+          <w:szCs w:val="19"/>
+        </w:rPr>
+        <w:t>"\n"</w:t>
+      </w:r>
+      <w:r>
+        <w:rPr>
+          <w:rFonts w:ascii="Cascadia Mono" w:hAnsi="Cascadia Mono" w:cs="Cascadia Mono"/>
+          <w:color w:val="000000"/>
+          <w:sz w:val="19"/>
+          <w:szCs w:val="19"/>
+        </w:rPr>
+        <w:t>);</w:t>
+      </w:r>
+    </w:p>
+    <w:p>
+      <w:pPr>
+        <w:autoSpaceDE w:val="0"/>
+        <w:autoSpaceDN w:val="0"/>
+        <w:adjustRightInd w:val="0"/>
+        <w:spacing w:after="0" w:line="240" w:lineRule="auto"/>
+        <w:rPr>
+          <w:rFonts w:ascii="Cascadia Mono" w:hAnsi="Cascadia Mono" w:cs="Cascadia Mono"/>
+          <w:color w:val="000000"/>
+          <w:sz w:val="19"/>
+          <w:szCs w:val="19"/>
+        </w:rPr>
+      </w:pPr>
+    </w:p>
+    <w:p>
+      <w:pPr>
+        <w:autoSpaceDE w:val="0"/>
+        <w:autoSpaceDN w:val="0"/>
+        <w:adjustRightInd w:val="0"/>
+        <w:spacing w:after="0" w:line="240" w:lineRule="auto"/>
+        <w:rPr>
+          <w:rFonts w:ascii="Cascadia Mono" w:hAnsi="Cascadia Mono" w:cs="Cascadia Mono"/>
+          <w:color w:val="000000"/>
+          <w:sz w:val="19"/>
+          <w:szCs w:val="19"/>
+        </w:rPr>
+      </w:pPr>
+      <w:r>
+        <w:rPr>
+          <w:rFonts w:ascii="Cascadia Mono" w:hAnsi="Cascadia Mono" w:cs="Cascadia Mono"/>
+          <w:color w:val="000000"/>
+          <w:sz w:val="19"/>
+          <w:szCs w:val="19"/>
+        </w:rPr>
+        <w:t xml:space="preserve">            </w:t>
+      </w:r>
+      <w:r>
+        <w:rPr>
+          <w:rFonts w:ascii="Cascadia Mono" w:hAnsi="Cascadia Mono" w:cs="Cascadia Mono"/>
+          <w:color w:val="008000"/>
+          <w:sz w:val="19"/>
+          <w:szCs w:val="19"/>
+        </w:rPr>
+        <w:t xml:space="preserve">//Searching employee name is it present or not Assignment 5 </w:t>
+      </w:r>
+      <w:proofErr w:type="spellStart"/>
+      <w:r>
+        <w:rPr>
+          <w:rFonts w:ascii="Cascadia Mono" w:hAnsi="Cascadia Mono" w:cs="Cascadia Mono"/>
+          <w:color w:val="008000"/>
+          <w:sz w:val="19"/>
+          <w:szCs w:val="19"/>
+        </w:rPr>
+        <w:t>quetion</w:t>
+      </w:r>
+      <w:proofErr w:type="spellEnd"/>
+      <w:r>
+        <w:rPr>
+          <w:rFonts w:ascii="Cascadia Mono" w:hAnsi="Cascadia Mono" w:cs="Cascadia Mono"/>
+          <w:color w:val="008000"/>
+          <w:sz w:val="19"/>
+          <w:szCs w:val="19"/>
+        </w:rPr>
+        <w:t xml:space="preserve"> 5</w:t>
+      </w:r>
+    </w:p>
+    <w:p>
+      <w:pPr>
+        <w:autoSpaceDE w:val="0"/>
+        <w:autoSpaceDN w:val="0"/>
+        <w:adjustRightInd w:val="0"/>
+        <w:spacing w:after="0" w:line="240" w:lineRule="auto"/>
+        <w:rPr>
+          <w:rFonts w:ascii="Cascadia Mono" w:hAnsi="Cascadia Mono" w:cs="Cascadia Mono"/>
+          <w:color w:val="000000"/>
+          <w:sz w:val="19"/>
+          <w:szCs w:val="19"/>
+        </w:rPr>
+      </w:pPr>
+    </w:p>
+    <w:p>
+      <w:pPr>
+        <w:autoSpaceDE w:val="0"/>
+        <w:autoSpaceDN w:val="0"/>
+        <w:adjustRightInd w:val="0"/>
+        <w:spacing w:after="0" w:line="240" w:lineRule="auto"/>
+        <w:rPr>
+          <w:rFonts w:ascii="Cascadia Mono" w:hAnsi="Cascadia Mono" w:cs="Cascadia Mono"/>
+          <w:color w:val="000000"/>
+          <w:sz w:val="19"/>
+          <w:szCs w:val="19"/>
+        </w:rPr>
+      </w:pPr>
+      <w:r>
+        <w:rPr>
+          <w:rFonts w:ascii="Cascadia Mono" w:hAnsi="Cascadia Mono" w:cs="Cascadia Mono"/>
+          <w:color w:val="000000"/>
+          <w:sz w:val="19"/>
+          <w:szCs w:val="19"/>
+        </w:rPr>
+        <w:t xml:space="preserve">            </w:t>
+      </w:r>
+      <w:proofErr w:type="spellStart"/>
+      <w:proofErr w:type="gramStart"/>
+      <w:r>
+        <w:rPr>
+          <w:rFonts w:ascii="Cascadia Mono" w:hAnsi="Cascadia Mono" w:cs="Cascadia Mono"/>
+          <w:color w:val="000000"/>
+          <w:sz w:val="19"/>
+          <w:szCs w:val="19"/>
+        </w:rPr>
+        <w:t>Console.WriteLine</w:t>
+      </w:r>
+      <w:proofErr w:type="spellEnd"/>
+      <w:r>
+        <w:rPr>
+          <w:rFonts w:ascii="Cascadia Mono" w:hAnsi="Cascadia Mono" w:cs="Cascadia Mono"/>
+          <w:color w:val="000000"/>
+          <w:sz w:val="19"/>
+          <w:szCs w:val="19"/>
+        </w:rPr>
+        <w:t>(</w:t>
+      </w:r>
+      <w:proofErr w:type="gramEnd"/>
+      <w:r>
+        <w:rPr>
+          <w:rFonts w:ascii="Cascadia Mono" w:hAnsi="Cascadia Mono" w:cs="Cascadia Mono"/>
+          <w:color w:val="A31515"/>
+          <w:sz w:val="19"/>
+          <w:szCs w:val="19"/>
+        </w:rPr>
+        <w:t>"The employee name Anjali is present in linked list : "</w:t>
+      </w:r>
+      <w:r>
+        <w:rPr>
+          <w:rFonts w:ascii="Cascadia Mono" w:hAnsi="Cascadia Mono" w:cs="Cascadia Mono"/>
+          <w:color w:val="000000"/>
+          <w:sz w:val="19"/>
+          <w:szCs w:val="19"/>
+        </w:rPr>
+        <w:t xml:space="preserve"> +</w:t>
+      </w:r>
+    </w:p>
+    <w:p>
+      <w:pPr>
+        <w:autoSpaceDE w:val="0"/>
+        <w:autoSpaceDN w:val="0"/>
+        <w:adjustRightInd w:val="0"/>
+        <w:spacing w:after="0" w:line="240" w:lineRule="auto"/>
+        <w:rPr>
+          <w:rFonts w:ascii="Cascadia Mono" w:hAnsi="Cascadia Mono" w:cs="Cascadia Mono"/>
+          <w:color w:val="000000"/>
+          <w:sz w:val="19"/>
+          <w:szCs w:val="19"/>
+        </w:rPr>
+      </w:pPr>
+      <w:r>
+        <w:rPr>
+          <w:rFonts w:ascii="Cascadia Mono" w:hAnsi="Cascadia Mono" w:cs="Cascadia Mono"/>
+          <w:color w:val="000000"/>
+          <w:sz w:val="19"/>
+          <w:szCs w:val="19"/>
+        </w:rPr>
+        <w:t xml:space="preserve">                </w:t>
+      </w:r>
+      <w:proofErr w:type="spellStart"/>
+      <w:proofErr w:type="gramStart"/>
+      <w:r>
+        <w:rPr>
+          <w:rFonts w:ascii="Cascadia Mono" w:hAnsi="Cascadia Mono" w:cs="Cascadia Mono"/>
+          <w:color w:val="000000"/>
+          <w:sz w:val="19"/>
+          <w:szCs w:val="19"/>
+        </w:rPr>
+        <w:t>employee.Contains</w:t>
+      </w:r>
+      <w:proofErr w:type="spellEnd"/>
+      <w:r>
+        <w:rPr>
+          <w:rFonts w:ascii="Cascadia Mono" w:hAnsi="Cascadia Mono" w:cs="Cascadia Mono"/>
+          <w:color w:val="000000"/>
+          <w:sz w:val="19"/>
+          <w:szCs w:val="19"/>
+        </w:rPr>
+        <w:t>(</w:t>
+      </w:r>
+      <w:proofErr w:type="gramEnd"/>
+      <w:r>
+        <w:rPr>
+          <w:rFonts w:ascii="Cascadia Mono" w:hAnsi="Cascadia Mono" w:cs="Cascadia Mono"/>
+          <w:color w:val="A31515"/>
+          <w:sz w:val="19"/>
+          <w:szCs w:val="19"/>
+        </w:rPr>
+        <w:t>"Anjali"</w:t>
+      </w:r>
+      <w:r>
+        <w:rPr>
+          <w:rFonts w:ascii="Cascadia Mono" w:hAnsi="Cascadia Mono" w:cs="Cascadia Mono"/>
+          <w:color w:val="000000"/>
+          <w:sz w:val="19"/>
+          <w:szCs w:val="19"/>
+        </w:rPr>
+        <w:t>));</w:t>
+      </w:r>
+    </w:p>
+    <w:p>
+      <w:pPr>
+        <w:autoSpaceDE w:val="0"/>
+        <w:autoSpaceDN w:val="0"/>
+        <w:adjustRightInd w:val="0"/>
+        <w:spacing w:after="0" w:line="240" w:lineRule="auto"/>
+        <w:rPr>
+          <w:rFonts w:ascii="Cascadia Mono" w:hAnsi="Cascadia Mono" w:cs="Cascadia Mono"/>
+          <w:color w:val="000000"/>
+          <w:sz w:val="19"/>
+          <w:szCs w:val="19"/>
+        </w:rPr>
+      </w:pPr>
+    </w:p>
+    <w:p>
+      <w:pPr>
+        <w:autoSpaceDE w:val="0"/>
+        <w:autoSpaceDN w:val="0"/>
+        <w:adjustRightInd w:val="0"/>
+        <w:spacing w:after="0" w:line="240" w:lineRule="auto"/>
+        <w:rPr>
+          <w:rFonts w:ascii="Cascadia Mono" w:hAnsi="Cascadia Mono" w:cs="Cascadia Mono"/>
+          <w:color w:val="000000"/>
+          <w:sz w:val="19"/>
+          <w:szCs w:val="19"/>
+        </w:rPr>
+      </w:pPr>
+      <w:r>
+        <w:rPr>
+          <w:rFonts w:ascii="Cascadia Mono" w:hAnsi="Cascadia Mono" w:cs="Cascadia Mono"/>
+          <w:color w:val="000000"/>
+          <w:sz w:val="19"/>
+          <w:szCs w:val="19"/>
+        </w:rPr>
+        <w:t xml:space="preserve">            </w:t>
+      </w:r>
+      <w:proofErr w:type="spellStart"/>
+      <w:proofErr w:type="gramStart"/>
+      <w:r>
+        <w:rPr>
+          <w:rFonts w:ascii="Cascadia Mono" w:hAnsi="Cascadia Mono" w:cs="Cascadia Mono"/>
+          <w:color w:val="000000"/>
+          <w:sz w:val="19"/>
+          <w:szCs w:val="19"/>
+        </w:rPr>
+        <w:t>Console.WriteLine</w:t>
+      </w:r>
+      <w:proofErr w:type="spellEnd"/>
+      <w:r>
+        <w:rPr>
+          <w:rFonts w:ascii="Cascadia Mono" w:hAnsi="Cascadia Mono" w:cs="Cascadia Mono"/>
+          <w:color w:val="000000"/>
+          <w:sz w:val="19"/>
+          <w:szCs w:val="19"/>
+        </w:rPr>
+        <w:t>(</w:t>
+      </w:r>
+      <w:proofErr w:type="gramEnd"/>
+      <w:r>
+        <w:rPr>
+          <w:rFonts w:ascii="Cascadia Mono" w:hAnsi="Cascadia Mono" w:cs="Cascadia Mono"/>
+          <w:color w:val="A31515"/>
+          <w:sz w:val="19"/>
+          <w:szCs w:val="19"/>
+        </w:rPr>
+        <w:t>"\n"</w:t>
+      </w:r>
+      <w:r>
+        <w:rPr>
+          <w:rFonts w:ascii="Cascadia Mono" w:hAnsi="Cascadia Mono" w:cs="Cascadia Mono"/>
+          <w:color w:val="000000"/>
+          <w:sz w:val="19"/>
+          <w:szCs w:val="19"/>
+        </w:rPr>
+        <w:t>);</w:t>
+      </w:r>
+    </w:p>
+    <w:p>
+      <w:pPr>
+        <w:autoSpaceDE w:val="0"/>
+        <w:autoSpaceDN w:val="0"/>
+        <w:adjustRightInd w:val="0"/>
+        <w:spacing w:after="0" w:line="240" w:lineRule="auto"/>
+        <w:rPr>
+          <w:rFonts w:ascii="Cascadia Mono" w:hAnsi="Cascadia Mono" w:cs="Cascadia Mono"/>
+          <w:color w:val="000000"/>
+          <w:sz w:val="19"/>
+          <w:szCs w:val="19"/>
+        </w:rPr>
+      </w:pPr>
+    </w:p>
+    <w:p>
+      <w:pPr>
+        <w:autoSpaceDE w:val="0"/>
+        <w:autoSpaceDN w:val="0"/>
+        <w:adjustRightInd w:val="0"/>
+        <w:spacing w:after="0" w:line="240" w:lineRule="auto"/>
+        <w:rPr>
+          <w:rFonts w:ascii="Cascadia Mono" w:hAnsi="Cascadia Mono" w:cs="Cascadia Mono"/>
+          <w:color w:val="000000"/>
+          <w:sz w:val="19"/>
+          <w:szCs w:val="19"/>
+        </w:rPr>
+      </w:pPr>
+      <w:r>
+        <w:rPr>
+          <w:rFonts w:ascii="Cascadia Mono" w:hAnsi="Cascadia Mono" w:cs="Cascadia Mono"/>
+          <w:color w:val="000000"/>
+          <w:sz w:val="19"/>
+          <w:szCs w:val="19"/>
+        </w:rPr>
+        <w:t xml:space="preserve">            </w:t>
+      </w:r>
+      <w:proofErr w:type="spellStart"/>
+      <w:proofErr w:type="gramStart"/>
+      <w:r>
+        <w:rPr>
+          <w:rFonts w:ascii="Cascadia Mono" w:hAnsi="Cascadia Mono" w:cs="Cascadia Mono"/>
+          <w:color w:val="000000"/>
+          <w:sz w:val="19"/>
+          <w:szCs w:val="19"/>
+        </w:rPr>
+        <w:t>Console.ReadLine</w:t>
+      </w:r>
+      <w:proofErr w:type="spellEnd"/>
+      <w:r>
+        <w:rPr>
+          <w:rFonts w:ascii="Cascadia Mono" w:hAnsi="Cascadia Mono" w:cs="Cascadia Mono"/>
+          <w:color w:val="000000"/>
+          <w:sz w:val="19"/>
+          <w:szCs w:val="19"/>
+        </w:rPr>
+        <w:t>(</w:t>
+      </w:r>
+      <w:proofErr w:type="gramEnd"/>
+      <w:r>
+        <w:rPr>
+          <w:rFonts w:ascii="Cascadia Mono" w:hAnsi="Cascadia Mono" w:cs="Cascadia Mono"/>
+          <w:color w:val="000000"/>
+          <w:sz w:val="19"/>
+          <w:szCs w:val="19"/>
+        </w:rPr>
+        <w:t>);</w:t>
+      </w:r>
+    </w:p>
+    <w:p>
+      <w:pPr>
+        <w:autoSpaceDE w:val="0"/>
+        <w:autoSpaceDN w:val="0"/>
+        <w:adjustRightInd w:val="0"/>
+        <w:spacing w:after="0" w:line="240" w:lineRule="auto"/>
+        <w:rPr>
+          <w:rFonts w:ascii="Cascadia Mono" w:hAnsi="Cascadia Mono" w:cs="Cascadia Mono"/>
+          <w:color w:val="000000"/>
+          <w:sz w:val="19"/>
+          <w:szCs w:val="19"/>
+        </w:rPr>
+      </w:pPr>
+      <w:r>
+        <w:rPr>
+          <w:rFonts w:ascii="Cascadia Mono" w:hAnsi="Cascadia Mono" w:cs="Cascadia Mono"/>
+          <w:color w:val="000000"/>
+          <w:sz w:val="19"/>
+          <w:szCs w:val="19"/>
+        </w:rPr>
+        <w:t xml:space="preserve">        }</w:t>
+      </w:r>
+    </w:p>
+    <w:p>
+      <w:pPr>
+        <w:autoSpaceDE w:val="0"/>
+        <w:autoSpaceDN w:val="0"/>
+        <w:adjustRightInd w:val="0"/>
+        <w:spacing w:after="0" w:line="240" w:lineRule="auto"/>
+        <w:rPr>
+          <w:rFonts w:ascii="Cascadia Mono" w:hAnsi="Cascadia Mono" w:cs="Cascadia Mono"/>
+          <w:color w:val="000000"/>
+          <w:sz w:val="19"/>
+          <w:szCs w:val="19"/>
+        </w:rPr>
+      </w:pPr>
+      <w:r>
+        <w:rPr>
+          <w:rFonts w:ascii="Cascadia Mono" w:hAnsi="Cascadia Mono" w:cs="Cascadia Mono"/>
+          <w:color w:val="000000"/>
+          <w:sz w:val="19"/>
+          <w:szCs w:val="19"/>
+        </w:rPr>
+        <w:t xml:space="preserve">    }</w:t>
+      </w:r>
+    </w:p>
+    <w:p>
+      <w:pPr>
+        <w:autoSpaceDE w:val="0"/>
+        <w:autoSpaceDN w:val="0"/>
+        <w:adjustRightInd w:val="0"/>
+        <w:spacing w:after="0" w:line="240" w:lineRule="auto"/>
+        <w:rPr>
+          <w:rFonts w:ascii="Cascadia Mono" w:hAnsi="Cascadia Mono" w:cs="Cascadia Mono"/>
+          <w:color w:val="000000"/>
+          <w:sz w:val="19"/>
+          <w:szCs w:val="19"/>
+        </w:rPr>
+      </w:pPr>
+      <w:r>
+        <w:rPr>
+          <w:rFonts w:ascii="Cascadia Mono" w:hAnsi="Cascadia Mono" w:cs="Cascadia Mono"/>
+          <w:color w:val="000000"/>
+          <w:sz w:val="19"/>
+          <w:szCs w:val="19"/>
+        </w:rPr>
+        <w:t>}</w:t>
+      </w:r>
+    </w:p>
+    <w:p>
+      <w:pPr>
+        <w:tabs>
+          <w:tab w:val="left" w:pos="2280"/>
+        </w:tabs>
+        <w:spacing w:line="252" w:lineRule="exact"/>
+      </w:pPr>
+    </w:p>
+    <w:p>
+      <w:pPr>
+        <w:tabs>
+          <w:tab w:val="left" w:pos="2280"/>
+        </w:tabs>
+        <w:spacing w:line="252" w:lineRule="exact"/>
+      </w:pPr>
+      <w:r>
+        <w:t>//question 6 or 7</w:t>
+      </w:r>
+      <w:bookmarkStart w:id="0" w:name="_GoBack"/>
+      <w:bookmarkEnd w:id="0"/>
+    </w:p>
+    <w:p>
+      <w:pPr>
+        <w:tabs>
+          <w:tab w:val="left" w:pos="2280"/>
+        </w:tabs>
+        <w:spacing w:line="252" w:lineRule="exact"/>
+      </w:pPr>
+    </w:p>
+    <w:p>
+      <w:pPr>
+        <w:autoSpaceDE w:val="0"/>
+        <w:autoSpaceDN w:val="0"/>
+        <w:adjustRightInd w:val="0"/>
+        <w:spacing w:after="0" w:line="240" w:lineRule="auto"/>
+        <w:rPr>
+          <w:rFonts w:ascii="Cascadia Mono" w:hAnsi="Cascadia Mono" w:cs="Cascadia Mono"/>
+          <w:color w:val="000000"/>
+          <w:sz w:val="19"/>
+          <w:szCs w:val="19"/>
+        </w:rPr>
+      </w:pPr>
+      <w:r>
+        <w:t>//</w:t>
+      </w:r>
+      <w:r>
+        <w:rPr>
+          <w:rFonts w:ascii="Cascadia Mono" w:hAnsi="Cascadia Mono" w:cs="Cascadia Mono"/>
+          <w:color w:val="0000FF"/>
+          <w:sz w:val="19"/>
+          <w:szCs w:val="19"/>
+        </w:rPr>
+        <w:t xml:space="preserve"> </w:t>
+      </w:r>
+      <w:r>
+        <w:rPr>
+          <w:rFonts w:ascii="Cascadia Mono" w:hAnsi="Cascadia Mono" w:cs="Cascadia Mono"/>
+          <w:color w:val="0000FF"/>
+          <w:sz w:val="19"/>
+          <w:szCs w:val="19"/>
+        </w:rPr>
+        <w:t>using</w:t>
+      </w:r>
+      <w:r>
+        <w:rPr>
+          <w:rFonts w:ascii="Cascadia Mono" w:hAnsi="Cascadia Mono" w:cs="Cascadia Mono"/>
+          <w:color w:val="000000"/>
+          <w:sz w:val="19"/>
+          <w:szCs w:val="19"/>
+        </w:rPr>
+        <w:t xml:space="preserve"> System;</w:t>
+      </w:r>
+    </w:p>
+    <w:p>
+      <w:pPr>
+        <w:autoSpaceDE w:val="0"/>
+        <w:autoSpaceDN w:val="0"/>
+        <w:adjustRightInd w:val="0"/>
+        <w:spacing w:after="0" w:line="240" w:lineRule="auto"/>
+        <w:rPr>
+          <w:rFonts w:ascii="Cascadia Mono" w:hAnsi="Cascadia Mono" w:cs="Cascadia Mono"/>
+          <w:color w:val="000000"/>
+          <w:sz w:val="19"/>
+          <w:szCs w:val="19"/>
+        </w:rPr>
+      </w:pPr>
+      <w:proofErr w:type="gramStart"/>
+      <w:r>
+        <w:rPr>
+          <w:rFonts w:ascii="Cascadia Mono" w:hAnsi="Cascadia Mono" w:cs="Cascadia Mono"/>
+          <w:color w:val="0000FF"/>
+          <w:sz w:val="19"/>
+          <w:szCs w:val="19"/>
+        </w:rPr>
+        <w:t>using</w:t>
+      </w:r>
+      <w:proofErr w:type="gramEnd"/>
+      <w:r>
+        <w:rPr>
+          <w:rFonts w:ascii="Cascadia Mono" w:hAnsi="Cascadia Mono" w:cs="Cascadia Mono"/>
+          <w:color w:val="000000"/>
+          <w:sz w:val="19"/>
+          <w:szCs w:val="19"/>
+        </w:rPr>
+        <w:t xml:space="preserve"> </w:t>
+      </w:r>
+      <w:proofErr w:type="spellStart"/>
+      <w:r>
+        <w:rPr>
+          <w:rFonts w:ascii="Cascadia Mono" w:hAnsi="Cascadia Mono" w:cs="Cascadia Mono"/>
+          <w:color w:val="000000"/>
+          <w:sz w:val="19"/>
+          <w:szCs w:val="19"/>
+        </w:rPr>
+        <w:t>System.Collections.Generic</w:t>
+      </w:r>
+      <w:proofErr w:type="spellEnd"/>
+      <w:r>
+        <w:rPr>
+          <w:rFonts w:ascii="Cascadia Mono" w:hAnsi="Cascadia Mono" w:cs="Cascadia Mono"/>
+          <w:color w:val="000000"/>
+          <w:sz w:val="19"/>
+          <w:szCs w:val="19"/>
+        </w:rPr>
+        <w:t>;</w:t>
+      </w:r>
+    </w:p>
+    <w:p>
+      <w:pPr>
+        <w:autoSpaceDE w:val="0"/>
+        <w:autoSpaceDN w:val="0"/>
+        <w:adjustRightInd w:val="0"/>
+        <w:spacing w:after="0" w:line="240" w:lineRule="auto"/>
+        <w:rPr>
+          <w:rFonts w:ascii="Cascadia Mono" w:hAnsi="Cascadia Mono" w:cs="Cascadia Mono"/>
+          <w:color w:val="000000"/>
+          <w:sz w:val="19"/>
+          <w:szCs w:val="19"/>
+        </w:rPr>
+      </w:pPr>
+      <w:proofErr w:type="gramStart"/>
+      <w:r>
+        <w:rPr>
+          <w:rFonts w:ascii="Cascadia Mono" w:hAnsi="Cascadia Mono" w:cs="Cascadia Mono"/>
+          <w:color w:val="0000FF"/>
+          <w:sz w:val="19"/>
+          <w:szCs w:val="19"/>
+        </w:rPr>
+        <w:t>using</w:t>
+      </w:r>
+      <w:proofErr w:type="gramEnd"/>
+      <w:r>
+        <w:rPr>
+          <w:rFonts w:ascii="Cascadia Mono" w:hAnsi="Cascadia Mono" w:cs="Cascadia Mono"/>
+          <w:color w:val="000000"/>
+          <w:sz w:val="19"/>
+          <w:szCs w:val="19"/>
+        </w:rPr>
+        <w:t xml:space="preserve"> </w:t>
+      </w:r>
+      <w:proofErr w:type="spellStart"/>
+      <w:r>
+        <w:rPr>
+          <w:rFonts w:ascii="Cascadia Mono" w:hAnsi="Cascadia Mono" w:cs="Cascadia Mono"/>
+          <w:color w:val="000000"/>
+          <w:sz w:val="19"/>
+          <w:szCs w:val="19"/>
+        </w:rPr>
+        <w:t>System.Linq</w:t>
+      </w:r>
+      <w:proofErr w:type="spellEnd"/>
+      <w:r>
+        <w:rPr>
+          <w:rFonts w:ascii="Cascadia Mono" w:hAnsi="Cascadia Mono" w:cs="Cascadia Mono"/>
+          <w:color w:val="000000"/>
+          <w:sz w:val="19"/>
+          <w:szCs w:val="19"/>
+        </w:rPr>
+        <w:t>;</w:t>
+      </w:r>
+    </w:p>
+    <w:p>
+      <w:pPr>
+        <w:autoSpaceDE w:val="0"/>
+        <w:autoSpaceDN w:val="0"/>
+        <w:adjustRightInd w:val="0"/>
+        <w:spacing w:after="0" w:line="240" w:lineRule="auto"/>
+        <w:rPr>
+          <w:rFonts w:ascii="Cascadia Mono" w:hAnsi="Cascadia Mono" w:cs="Cascadia Mono"/>
+          <w:color w:val="000000"/>
+          <w:sz w:val="19"/>
+          <w:szCs w:val="19"/>
+        </w:rPr>
+      </w:pPr>
+      <w:proofErr w:type="gramStart"/>
+      <w:r>
+        <w:rPr>
+          <w:rFonts w:ascii="Cascadia Mono" w:hAnsi="Cascadia Mono" w:cs="Cascadia Mono"/>
+          <w:color w:val="0000FF"/>
+          <w:sz w:val="19"/>
+          <w:szCs w:val="19"/>
+        </w:rPr>
+        <w:t>using</w:t>
+      </w:r>
+      <w:proofErr w:type="gramEnd"/>
+      <w:r>
+        <w:rPr>
+          <w:rFonts w:ascii="Cascadia Mono" w:hAnsi="Cascadia Mono" w:cs="Cascadia Mono"/>
+          <w:color w:val="000000"/>
+          <w:sz w:val="19"/>
+          <w:szCs w:val="19"/>
+        </w:rPr>
+        <w:t xml:space="preserve"> </w:t>
+      </w:r>
+      <w:proofErr w:type="spellStart"/>
+      <w:r>
+        <w:rPr>
+          <w:rFonts w:ascii="Cascadia Mono" w:hAnsi="Cascadia Mono" w:cs="Cascadia Mono"/>
+          <w:color w:val="000000"/>
+          <w:sz w:val="19"/>
+          <w:szCs w:val="19"/>
+        </w:rPr>
+        <w:t>System.Text</w:t>
+      </w:r>
+      <w:proofErr w:type="spellEnd"/>
+      <w:r>
+        <w:rPr>
+          <w:rFonts w:ascii="Cascadia Mono" w:hAnsi="Cascadia Mono" w:cs="Cascadia Mono"/>
+          <w:color w:val="000000"/>
+          <w:sz w:val="19"/>
+          <w:szCs w:val="19"/>
+        </w:rPr>
+        <w:t>;</w:t>
+      </w:r>
+    </w:p>
+    <w:p>
+      <w:pPr>
+        <w:autoSpaceDE w:val="0"/>
+        <w:autoSpaceDN w:val="0"/>
+        <w:adjustRightInd w:val="0"/>
+        <w:spacing w:after="0" w:line="240" w:lineRule="auto"/>
+        <w:rPr>
+          <w:rFonts w:ascii="Cascadia Mono" w:hAnsi="Cascadia Mono" w:cs="Cascadia Mono"/>
+          <w:color w:val="000000"/>
+          <w:sz w:val="19"/>
+          <w:szCs w:val="19"/>
+        </w:rPr>
+      </w:pPr>
+      <w:proofErr w:type="gramStart"/>
+      <w:r>
+        <w:rPr>
+          <w:rFonts w:ascii="Cascadia Mono" w:hAnsi="Cascadia Mono" w:cs="Cascadia Mono"/>
+          <w:color w:val="0000FF"/>
+          <w:sz w:val="19"/>
+          <w:szCs w:val="19"/>
+        </w:rPr>
+        <w:t>using</w:t>
+      </w:r>
+      <w:proofErr w:type="gramEnd"/>
+      <w:r>
+        <w:rPr>
+          <w:rFonts w:ascii="Cascadia Mono" w:hAnsi="Cascadia Mono" w:cs="Cascadia Mono"/>
+          <w:color w:val="000000"/>
+          <w:sz w:val="19"/>
+          <w:szCs w:val="19"/>
+        </w:rPr>
+        <w:t xml:space="preserve"> </w:t>
+      </w:r>
+      <w:proofErr w:type="spellStart"/>
+      <w:r>
+        <w:rPr>
+          <w:rFonts w:ascii="Cascadia Mono" w:hAnsi="Cascadia Mono" w:cs="Cascadia Mono"/>
+          <w:color w:val="000000"/>
+          <w:sz w:val="19"/>
+          <w:szCs w:val="19"/>
+        </w:rPr>
+        <w:t>System.Threading.Tasks</w:t>
+      </w:r>
+      <w:proofErr w:type="spellEnd"/>
+      <w:r>
+        <w:rPr>
+          <w:rFonts w:ascii="Cascadia Mono" w:hAnsi="Cascadia Mono" w:cs="Cascadia Mono"/>
+          <w:color w:val="000000"/>
+          <w:sz w:val="19"/>
+          <w:szCs w:val="19"/>
+        </w:rPr>
+        <w:t>;</w:t>
+      </w:r>
+    </w:p>
+    <w:p>
+      <w:pPr>
+        <w:autoSpaceDE w:val="0"/>
+        <w:autoSpaceDN w:val="0"/>
+        <w:adjustRightInd w:val="0"/>
+        <w:spacing w:after="0" w:line="240" w:lineRule="auto"/>
+        <w:rPr>
+          <w:rFonts w:ascii="Cascadia Mono" w:hAnsi="Cascadia Mono" w:cs="Cascadia Mono"/>
+          <w:color w:val="000000"/>
+          <w:sz w:val="19"/>
+          <w:szCs w:val="19"/>
+        </w:rPr>
+      </w:pPr>
+      <w:proofErr w:type="gramStart"/>
+      <w:r>
+        <w:rPr>
+          <w:rFonts w:ascii="Cascadia Mono" w:hAnsi="Cascadia Mono" w:cs="Cascadia Mono"/>
+          <w:color w:val="0000FF"/>
+          <w:sz w:val="19"/>
+          <w:szCs w:val="19"/>
+        </w:rPr>
+        <w:t>using</w:t>
+      </w:r>
+      <w:proofErr w:type="gramEnd"/>
+      <w:r>
+        <w:rPr>
+          <w:rFonts w:ascii="Cascadia Mono" w:hAnsi="Cascadia Mono" w:cs="Cascadia Mono"/>
+          <w:color w:val="000000"/>
+          <w:sz w:val="19"/>
+          <w:szCs w:val="19"/>
+        </w:rPr>
+        <w:t xml:space="preserve"> </w:t>
+      </w:r>
+      <w:proofErr w:type="spellStart"/>
+      <w:r>
+        <w:rPr>
+          <w:rFonts w:ascii="Cascadia Mono" w:hAnsi="Cascadia Mono" w:cs="Cascadia Mono"/>
+          <w:color w:val="000000"/>
+          <w:sz w:val="19"/>
+          <w:szCs w:val="19"/>
+        </w:rPr>
+        <w:t>System.Collections</w:t>
+      </w:r>
+      <w:proofErr w:type="spellEnd"/>
+      <w:r>
+        <w:rPr>
+          <w:rFonts w:ascii="Cascadia Mono" w:hAnsi="Cascadia Mono" w:cs="Cascadia Mono"/>
+          <w:color w:val="000000"/>
+          <w:sz w:val="19"/>
+          <w:szCs w:val="19"/>
+        </w:rPr>
+        <w:t>;</w:t>
+      </w:r>
+    </w:p>
+    <w:p>
+      <w:pPr>
+        <w:autoSpaceDE w:val="0"/>
+        <w:autoSpaceDN w:val="0"/>
+        <w:adjustRightInd w:val="0"/>
+        <w:spacing w:after="0" w:line="240" w:lineRule="auto"/>
+        <w:rPr>
+          <w:rFonts w:ascii="Cascadia Mono" w:hAnsi="Cascadia Mono" w:cs="Cascadia Mono"/>
+          <w:color w:val="000000"/>
+          <w:sz w:val="19"/>
+          <w:szCs w:val="19"/>
+        </w:rPr>
+      </w:pPr>
+    </w:p>
+    <w:p>
+      <w:pPr>
+        <w:autoSpaceDE w:val="0"/>
+        <w:autoSpaceDN w:val="0"/>
+        <w:adjustRightInd w:val="0"/>
+        <w:spacing w:after="0" w:line="240" w:lineRule="auto"/>
+        <w:rPr>
+          <w:rFonts w:ascii="Cascadia Mono" w:hAnsi="Cascadia Mono" w:cs="Cascadia Mono"/>
+          <w:color w:val="000000"/>
+          <w:sz w:val="19"/>
+          <w:szCs w:val="19"/>
+        </w:rPr>
+      </w:pPr>
+      <w:proofErr w:type="gramStart"/>
+      <w:r>
+        <w:rPr>
+          <w:rFonts w:ascii="Cascadia Mono" w:hAnsi="Cascadia Mono" w:cs="Cascadia Mono"/>
+          <w:color w:val="0000FF"/>
+          <w:sz w:val="19"/>
+          <w:szCs w:val="19"/>
+        </w:rPr>
+        <w:t>namespace</w:t>
+      </w:r>
+      <w:proofErr w:type="gramEnd"/>
+      <w:r>
+        <w:rPr>
+          <w:rFonts w:ascii="Cascadia Mono" w:hAnsi="Cascadia Mono" w:cs="Cascadia Mono"/>
+          <w:color w:val="000000"/>
+          <w:sz w:val="19"/>
+          <w:szCs w:val="19"/>
+        </w:rPr>
+        <w:t xml:space="preserve"> Assignment5quest6</w:t>
+      </w:r>
+    </w:p>
+    <w:p>
+      <w:pPr>
+        <w:autoSpaceDE w:val="0"/>
+        <w:autoSpaceDN w:val="0"/>
+        <w:adjustRightInd w:val="0"/>
+        <w:spacing w:after="0" w:line="240" w:lineRule="auto"/>
+        <w:rPr>
+          <w:rFonts w:ascii="Cascadia Mono" w:hAnsi="Cascadia Mono" w:cs="Cascadia Mono"/>
+          <w:color w:val="000000"/>
+          <w:sz w:val="19"/>
+          <w:szCs w:val="19"/>
+        </w:rPr>
+      </w:pPr>
+      <w:r>
+        <w:rPr>
+          <w:rFonts w:ascii="Cascadia Mono" w:hAnsi="Cascadia Mono" w:cs="Cascadia Mono"/>
+          <w:color w:val="000000"/>
+          <w:sz w:val="19"/>
+          <w:szCs w:val="19"/>
+        </w:rPr>
+        <w:t>{</w:t>
+      </w:r>
+    </w:p>
+    <w:p>
+      <w:pPr>
+        <w:autoSpaceDE w:val="0"/>
+        <w:autoSpaceDN w:val="0"/>
+        <w:adjustRightInd w:val="0"/>
+        <w:spacing w:after="0" w:line="240" w:lineRule="auto"/>
+        <w:rPr>
+          <w:rFonts w:ascii="Cascadia Mono" w:hAnsi="Cascadia Mono" w:cs="Cascadia Mono"/>
+          <w:color w:val="000000"/>
+          <w:sz w:val="19"/>
+          <w:szCs w:val="19"/>
+        </w:rPr>
+      </w:pPr>
+      <w:r>
+        <w:rPr>
+          <w:rFonts w:ascii="Cascadia Mono" w:hAnsi="Cascadia Mono" w:cs="Cascadia Mono"/>
+          <w:color w:val="000000"/>
+          <w:sz w:val="19"/>
+          <w:szCs w:val="19"/>
+        </w:rPr>
+        <w:t xml:space="preserve">    </w:t>
+      </w:r>
+      <w:proofErr w:type="gramStart"/>
+      <w:r>
+        <w:rPr>
+          <w:rFonts w:ascii="Cascadia Mono" w:hAnsi="Cascadia Mono" w:cs="Cascadia Mono"/>
+          <w:color w:val="0000FF"/>
+          <w:sz w:val="19"/>
+          <w:szCs w:val="19"/>
+        </w:rPr>
+        <w:t>public</w:t>
+      </w:r>
+      <w:proofErr w:type="gramEnd"/>
+      <w:r>
+        <w:rPr>
+          <w:rFonts w:ascii="Cascadia Mono" w:hAnsi="Cascadia Mono" w:cs="Cascadia Mono"/>
+          <w:color w:val="000000"/>
+          <w:sz w:val="19"/>
+          <w:szCs w:val="19"/>
+        </w:rPr>
+        <w:t xml:space="preserve"> </w:t>
+      </w:r>
+      <w:r>
+        <w:rPr>
+          <w:rFonts w:ascii="Cascadia Mono" w:hAnsi="Cascadia Mono" w:cs="Cascadia Mono"/>
+          <w:color w:val="0000FF"/>
+          <w:sz w:val="19"/>
+          <w:szCs w:val="19"/>
+        </w:rPr>
+        <w:t>class</w:t>
+      </w:r>
+      <w:r>
+        <w:rPr>
+          <w:rFonts w:ascii="Cascadia Mono" w:hAnsi="Cascadia Mono" w:cs="Cascadia Mono"/>
+          <w:color w:val="000000"/>
+          <w:sz w:val="19"/>
+          <w:szCs w:val="19"/>
+        </w:rPr>
+        <w:t xml:space="preserve"> </w:t>
+      </w:r>
+      <w:r>
+        <w:rPr>
+          <w:rFonts w:ascii="Cascadia Mono" w:hAnsi="Cascadia Mono" w:cs="Cascadia Mono"/>
+          <w:color w:val="2B91AF"/>
+          <w:sz w:val="19"/>
+          <w:szCs w:val="19"/>
+        </w:rPr>
+        <w:t>Player</w:t>
+      </w:r>
+    </w:p>
+    <w:p>
+      <w:pPr>
+        <w:autoSpaceDE w:val="0"/>
+        <w:autoSpaceDN w:val="0"/>
+        <w:adjustRightInd w:val="0"/>
+        <w:spacing w:after="0" w:line="240" w:lineRule="auto"/>
+        <w:rPr>
+          <w:rFonts w:ascii="Cascadia Mono" w:hAnsi="Cascadia Mono" w:cs="Cascadia Mono"/>
+          <w:color w:val="000000"/>
+          <w:sz w:val="19"/>
+          <w:szCs w:val="19"/>
+        </w:rPr>
+      </w:pPr>
+      <w:r>
+        <w:rPr>
+          <w:rFonts w:ascii="Cascadia Mono" w:hAnsi="Cascadia Mono" w:cs="Cascadia Mono"/>
+          <w:color w:val="000000"/>
+          <w:sz w:val="19"/>
+          <w:szCs w:val="19"/>
+        </w:rPr>
+        <w:t xml:space="preserve">    {</w:t>
+      </w:r>
+    </w:p>
+    <w:p>
+      <w:pPr>
+        <w:autoSpaceDE w:val="0"/>
+        <w:autoSpaceDN w:val="0"/>
+        <w:adjustRightInd w:val="0"/>
+        <w:spacing w:after="0" w:line="240" w:lineRule="auto"/>
+        <w:rPr>
+          <w:rFonts w:ascii="Cascadia Mono" w:hAnsi="Cascadia Mono" w:cs="Cascadia Mono"/>
+          <w:color w:val="000000"/>
+          <w:sz w:val="19"/>
+          <w:szCs w:val="19"/>
+        </w:rPr>
+      </w:pPr>
+      <w:r>
+        <w:rPr>
+          <w:rFonts w:ascii="Cascadia Mono" w:hAnsi="Cascadia Mono" w:cs="Cascadia Mono"/>
+          <w:color w:val="000000"/>
+          <w:sz w:val="19"/>
+          <w:szCs w:val="19"/>
+        </w:rPr>
+        <w:t xml:space="preserve">        </w:t>
+      </w:r>
+      <w:proofErr w:type="gramStart"/>
+      <w:r>
+        <w:rPr>
+          <w:rFonts w:ascii="Cascadia Mono" w:hAnsi="Cascadia Mono" w:cs="Cascadia Mono"/>
+          <w:color w:val="0000FF"/>
+          <w:sz w:val="19"/>
+          <w:szCs w:val="19"/>
+        </w:rPr>
+        <w:t>public</w:t>
+      </w:r>
+      <w:proofErr w:type="gramEnd"/>
+      <w:r>
+        <w:rPr>
+          <w:rFonts w:ascii="Cascadia Mono" w:hAnsi="Cascadia Mono" w:cs="Cascadia Mono"/>
+          <w:color w:val="000000"/>
+          <w:sz w:val="19"/>
+          <w:szCs w:val="19"/>
+        </w:rPr>
+        <w:t xml:space="preserve"> </w:t>
+      </w:r>
+      <w:r>
+        <w:rPr>
+          <w:rFonts w:ascii="Cascadia Mono" w:hAnsi="Cascadia Mono" w:cs="Cascadia Mono"/>
+          <w:color w:val="0000FF"/>
+          <w:sz w:val="19"/>
+          <w:szCs w:val="19"/>
+        </w:rPr>
+        <w:t>string</w:t>
+      </w:r>
+      <w:r>
+        <w:rPr>
+          <w:rFonts w:ascii="Cascadia Mono" w:hAnsi="Cascadia Mono" w:cs="Cascadia Mono"/>
+          <w:color w:val="000000"/>
+          <w:sz w:val="19"/>
+          <w:szCs w:val="19"/>
+        </w:rPr>
+        <w:t xml:space="preserve"> </w:t>
+      </w:r>
+      <w:proofErr w:type="spellStart"/>
+      <w:r>
+        <w:rPr>
+          <w:rFonts w:ascii="Cascadia Mono" w:hAnsi="Cascadia Mono" w:cs="Cascadia Mono"/>
+          <w:color w:val="000000"/>
+          <w:sz w:val="19"/>
+          <w:szCs w:val="19"/>
+        </w:rPr>
+        <w:t>player_name</w:t>
+      </w:r>
+      <w:proofErr w:type="spellEnd"/>
+      <w:r>
+        <w:rPr>
+          <w:rFonts w:ascii="Cascadia Mono" w:hAnsi="Cascadia Mono" w:cs="Cascadia Mono"/>
+          <w:color w:val="000000"/>
+          <w:sz w:val="19"/>
+          <w:szCs w:val="19"/>
+        </w:rPr>
+        <w:t>=</w:t>
+      </w:r>
+      <w:r>
+        <w:rPr>
+          <w:rFonts w:ascii="Cascadia Mono" w:hAnsi="Cascadia Mono" w:cs="Cascadia Mono"/>
+          <w:color w:val="A31515"/>
+          <w:sz w:val="19"/>
+          <w:szCs w:val="19"/>
+        </w:rPr>
+        <w:t>"</w:t>
+      </w:r>
+      <w:proofErr w:type="spellStart"/>
+      <w:r>
+        <w:rPr>
+          <w:rFonts w:ascii="Cascadia Mono" w:hAnsi="Cascadia Mono" w:cs="Cascadia Mono"/>
+          <w:color w:val="A31515"/>
+          <w:sz w:val="19"/>
+          <w:szCs w:val="19"/>
+        </w:rPr>
+        <w:t>Mohit</w:t>
+      </w:r>
+      <w:proofErr w:type="spellEnd"/>
+      <w:r>
+        <w:rPr>
+          <w:rFonts w:ascii="Cascadia Mono" w:hAnsi="Cascadia Mono" w:cs="Cascadia Mono"/>
+          <w:color w:val="A31515"/>
+          <w:sz w:val="19"/>
+          <w:szCs w:val="19"/>
+        </w:rPr>
+        <w:t xml:space="preserve"> Kumar"</w:t>
+      </w:r>
+      <w:r>
+        <w:rPr>
+          <w:rFonts w:ascii="Cascadia Mono" w:hAnsi="Cascadia Mono" w:cs="Cascadia Mono"/>
+          <w:color w:val="000000"/>
+          <w:sz w:val="19"/>
+          <w:szCs w:val="19"/>
+        </w:rPr>
+        <w:t>;</w:t>
+      </w:r>
+    </w:p>
+    <w:p>
+      <w:pPr>
+        <w:autoSpaceDE w:val="0"/>
+        <w:autoSpaceDN w:val="0"/>
+        <w:adjustRightInd w:val="0"/>
+        <w:spacing w:after="0" w:line="240" w:lineRule="auto"/>
+        <w:rPr>
+          <w:rFonts w:ascii="Cascadia Mono" w:hAnsi="Cascadia Mono" w:cs="Cascadia Mono"/>
+          <w:color w:val="000000"/>
+          <w:sz w:val="19"/>
+          <w:szCs w:val="19"/>
+        </w:rPr>
+      </w:pPr>
+      <w:r>
+        <w:rPr>
+          <w:rFonts w:ascii="Cascadia Mono" w:hAnsi="Cascadia Mono" w:cs="Cascadia Mono"/>
+          <w:color w:val="000000"/>
+          <w:sz w:val="19"/>
+          <w:szCs w:val="19"/>
+        </w:rPr>
+        <w:t xml:space="preserve">       </w:t>
+      </w:r>
+      <w:proofErr w:type="gramStart"/>
+      <w:r>
+        <w:rPr>
+          <w:rFonts w:ascii="Cascadia Mono" w:hAnsi="Cascadia Mono" w:cs="Cascadia Mono"/>
+          <w:color w:val="0000FF"/>
+          <w:sz w:val="19"/>
+          <w:szCs w:val="19"/>
+        </w:rPr>
+        <w:t>public</w:t>
+      </w:r>
+      <w:r>
+        <w:rPr>
+          <w:rFonts w:ascii="Cascadia Mono" w:hAnsi="Cascadia Mono" w:cs="Cascadia Mono"/>
+          <w:color w:val="000000"/>
+          <w:sz w:val="19"/>
+          <w:szCs w:val="19"/>
+        </w:rPr>
+        <w:t xml:space="preserve">  String</w:t>
+      </w:r>
+      <w:proofErr w:type="gramEnd"/>
+      <w:r>
+        <w:rPr>
+          <w:rFonts w:ascii="Cascadia Mono" w:hAnsi="Cascadia Mono" w:cs="Cascadia Mono"/>
+          <w:color w:val="000000"/>
+          <w:sz w:val="19"/>
+          <w:szCs w:val="19"/>
+        </w:rPr>
+        <w:t xml:space="preserve"> </w:t>
+      </w:r>
+      <w:proofErr w:type="spellStart"/>
+      <w:r>
+        <w:rPr>
+          <w:rFonts w:ascii="Cascadia Mono" w:hAnsi="Cascadia Mono" w:cs="Cascadia Mono"/>
+          <w:color w:val="000000"/>
+          <w:sz w:val="19"/>
+          <w:szCs w:val="19"/>
+        </w:rPr>
+        <w:t>run_score</w:t>
+      </w:r>
+      <w:proofErr w:type="spellEnd"/>
+      <w:r>
+        <w:rPr>
+          <w:rFonts w:ascii="Cascadia Mono" w:hAnsi="Cascadia Mono" w:cs="Cascadia Mono"/>
+          <w:color w:val="000000"/>
+          <w:sz w:val="19"/>
+          <w:szCs w:val="19"/>
+        </w:rPr>
+        <w:t>=</w:t>
+      </w:r>
+      <w:r>
+        <w:rPr>
+          <w:rFonts w:ascii="Cascadia Mono" w:hAnsi="Cascadia Mono" w:cs="Cascadia Mono"/>
+          <w:color w:val="A31515"/>
+          <w:sz w:val="19"/>
+          <w:szCs w:val="19"/>
+        </w:rPr>
+        <w:t>"40 run"</w:t>
+      </w:r>
+      <w:r>
+        <w:rPr>
+          <w:rFonts w:ascii="Cascadia Mono" w:hAnsi="Cascadia Mono" w:cs="Cascadia Mono"/>
+          <w:color w:val="000000"/>
+          <w:sz w:val="19"/>
+          <w:szCs w:val="19"/>
+        </w:rPr>
+        <w:t>;</w:t>
+      </w:r>
+    </w:p>
+    <w:p>
+      <w:pPr>
+        <w:autoSpaceDE w:val="0"/>
+        <w:autoSpaceDN w:val="0"/>
+        <w:adjustRightInd w:val="0"/>
+        <w:spacing w:after="0" w:line="240" w:lineRule="auto"/>
+        <w:rPr>
+          <w:rFonts w:ascii="Cascadia Mono" w:hAnsi="Cascadia Mono" w:cs="Cascadia Mono"/>
+          <w:color w:val="000000"/>
+          <w:sz w:val="19"/>
+          <w:szCs w:val="19"/>
+        </w:rPr>
+      </w:pPr>
+    </w:p>
+    <w:p>
+      <w:pPr>
+        <w:autoSpaceDE w:val="0"/>
+        <w:autoSpaceDN w:val="0"/>
+        <w:adjustRightInd w:val="0"/>
+        <w:spacing w:after="0" w:line="240" w:lineRule="auto"/>
+        <w:rPr>
+          <w:rFonts w:ascii="Cascadia Mono" w:hAnsi="Cascadia Mono" w:cs="Cascadia Mono"/>
+          <w:color w:val="000000"/>
+          <w:sz w:val="19"/>
+          <w:szCs w:val="19"/>
+        </w:rPr>
+      </w:pPr>
+      <w:r>
+        <w:rPr>
+          <w:rFonts w:ascii="Cascadia Mono" w:hAnsi="Cascadia Mono" w:cs="Cascadia Mono"/>
+          <w:color w:val="000000"/>
+          <w:sz w:val="19"/>
+          <w:szCs w:val="19"/>
+        </w:rPr>
+        <w:lastRenderedPageBreak/>
+        <w:t xml:space="preserve">    }</w:t>
+      </w:r>
+    </w:p>
+    <w:p>
+      <w:pPr>
+        <w:autoSpaceDE w:val="0"/>
+        <w:autoSpaceDN w:val="0"/>
+        <w:adjustRightInd w:val="0"/>
+        <w:spacing w:after="0" w:line="240" w:lineRule="auto"/>
+        <w:rPr>
+          <w:rFonts w:ascii="Cascadia Mono" w:hAnsi="Cascadia Mono" w:cs="Cascadia Mono"/>
+          <w:color w:val="000000"/>
+          <w:sz w:val="19"/>
+          <w:szCs w:val="19"/>
+        </w:rPr>
+      </w:pPr>
+    </w:p>
+    <w:p>
+      <w:pPr>
+        <w:autoSpaceDE w:val="0"/>
+        <w:autoSpaceDN w:val="0"/>
+        <w:adjustRightInd w:val="0"/>
+        <w:spacing w:after="0" w:line="240" w:lineRule="auto"/>
+        <w:rPr>
+          <w:rFonts w:ascii="Cascadia Mono" w:hAnsi="Cascadia Mono" w:cs="Cascadia Mono"/>
+          <w:color w:val="000000"/>
+          <w:sz w:val="19"/>
+          <w:szCs w:val="19"/>
+        </w:rPr>
+      </w:pPr>
+      <w:r>
+        <w:rPr>
+          <w:rFonts w:ascii="Cascadia Mono" w:hAnsi="Cascadia Mono" w:cs="Cascadia Mono"/>
+          <w:color w:val="000000"/>
+          <w:sz w:val="19"/>
+          <w:szCs w:val="19"/>
+        </w:rPr>
+        <w:t xml:space="preserve">    </w:t>
+      </w:r>
+      <w:proofErr w:type="gramStart"/>
+      <w:r>
+        <w:rPr>
+          <w:rFonts w:ascii="Cascadia Mono" w:hAnsi="Cascadia Mono" w:cs="Cascadia Mono"/>
+          <w:color w:val="0000FF"/>
+          <w:sz w:val="19"/>
+          <w:szCs w:val="19"/>
+        </w:rPr>
+        <w:t>public</w:t>
+      </w:r>
+      <w:proofErr w:type="gramEnd"/>
+      <w:r>
+        <w:rPr>
+          <w:rFonts w:ascii="Cascadia Mono" w:hAnsi="Cascadia Mono" w:cs="Cascadia Mono"/>
+          <w:color w:val="000000"/>
+          <w:sz w:val="19"/>
+          <w:szCs w:val="19"/>
+        </w:rPr>
+        <w:t xml:space="preserve"> </w:t>
+      </w:r>
+      <w:r>
+        <w:rPr>
+          <w:rFonts w:ascii="Cascadia Mono" w:hAnsi="Cascadia Mono" w:cs="Cascadia Mono"/>
+          <w:color w:val="0000FF"/>
+          <w:sz w:val="19"/>
+          <w:szCs w:val="19"/>
+        </w:rPr>
+        <w:t>class</w:t>
+      </w:r>
+      <w:r>
+        <w:rPr>
+          <w:rFonts w:ascii="Cascadia Mono" w:hAnsi="Cascadia Mono" w:cs="Cascadia Mono"/>
+          <w:color w:val="000000"/>
+          <w:sz w:val="19"/>
+          <w:szCs w:val="19"/>
+        </w:rPr>
+        <w:t xml:space="preserve"> </w:t>
+      </w:r>
+      <w:r>
+        <w:rPr>
+          <w:rFonts w:ascii="Cascadia Mono" w:hAnsi="Cascadia Mono" w:cs="Cascadia Mono"/>
+          <w:color w:val="2B91AF"/>
+          <w:sz w:val="19"/>
+          <w:szCs w:val="19"/>
+        </w:rPr>
+        <w:t>Team</w:t>
+      </w:r>
+    </w:p>
+    <w:p>
+      <w:pPr>
+        <w:autoSpaceDE w:val="0"/>
+        <w:autoSpaceDN w:val="0"/>
+        <w:adjustRightInd w:val="0"/>
+        <w:spacing w:after="0" w:line="240" w:lineRule="auto"/>
+        <w:rPr>
+          <w:rFonts w:ascii="Cascadia Mono" w:hAnsi="Cascadia Mono" w:cs="Cascadia Mono"/>
+          <w:color w:val="000000"/>
+          <w:sz w:val="19"/>
+          <w:szCs w:val="19"/>
+        </w:rPr>
+      </w:pPr>
+    </w:p>
+    <w:p>
+      <w:pPr>
+        <w:autoSpaceDE w:val="0"/>
+        <w:autoSpaceDN w:val="0"/>
+        <w:adjustRightInd w:val="0"/>
+        <w:spacing w:after="0" w:line="240" w:lineRule="auto"/>
+        <w:rPr>
+          <w:rFonts w:ascii="Cascadia Mono" w:hAnsi="Cascadia Mono" w:cs="Cascadia Mono"/>
+          <w:color w:val="000000"/>
+          <w:sz w:val="19"/>
+          <w:szCs w:val="19"/>
+        </w:rPr>
+      </w:pPr>
+      <w:r>
+        <w:rPr>
+          <w:rFonts w:ascii="Cascadia Mono" w:hAnsi="Cascadia Mono" w:cs="Cascadia Mono"/>
+          <w:color w:val="000000"/>
+          <w:sz w:val="19"/>
+          <w:szCs w:val="19"/>
+        </w:rPr>
+        <w:t xml:space="preserve">    {</w:t>
+      </w:r>
+    </w:p>
+    <w:p>
+      <w:pPr>
+        <w:autoSpaceDE w:val="0"/>
+        <w:autoSpaceDN w:val="0"/>
+        <w:adjustRightInd w:val="0"/>
+        <w:spacing w:after="0" w:line="240" w:lineRule="auto"/>
+        <w:rPr>
+          <w:rFonts w:ascii="Cascadia Mono" w:hAnsi="Cascadia Mono" w:cs="Cascadia Mono"/>
+          <w:color w:val="000000"/>
+          <w:sz w:val="19"/>
+          <w:szCs w:val="19"/>
+        </w:rPr>
+      </w:pPr>
+    </w:p>
+    <w:p>
+      <w:pPr>
+        <w:autoSpaceDE w:val="0"/>
+        <w:autoSpaceDN w:val="0"/>
+        <w:adjustRightInd w:val="0"/>
+        <w:spacing w:after="0" w:line="240" w:lineRule="auto"/>
+        <w:rPr>
+          <w:rFonts w:ascii="Cascadia Mono" w:hAnsi="Cascadia Mono" w:cs="Cascadia Mono"/>
+          <w:color w:val="000000"/>
+          <w:sz w:val="19"/>
+          <w:szCs w:val="19"/>
+        </w:rPr>
+      </w:pPr>
+      <w:r>
+        <w:rPr>
+          <w:rFonts w:ascii="Cascadia Mono" w:hAnsi="Cascadia Mono" w:cs="Cascadia Mono"/>
+          <w:color w:val="000000"/>
+          <w:sz w:val="19"/>
+          <w:szCs w:val="19"/>
+        </w:rPr>
+        <w:t xml:space="preserve">        </w:t>
+      </w:r>
+      <w:proofErr w:type="gramStart"/>
+      <w:r>
+        <w:rPr>
+          <w:rFonts w:ascii="Cascadia Mono" w:hAnsi="Cascadia Mono" w:cs="Cascadia Mono"/>
+          <w:color w:val="0000FF"/>
+          <w:sz w:val="19"/>
+          <w:szCs w:val="19"/>
+        </w:rPr>
+        <w:t>public</w:t>
+      </w:r>
+      <w:proofErr w:type="gramEnd"/>
+      <w:r>
+        <w:rPr>
+          <w:rFonts w:ascii="Cascadia Mono" w:hAnsi="Cascadia Mono" w:cs="Cascadia Mono"/>
+          <w:color w:val="000000"/>
+          <w:sz w:val="19"/>
+          <w:szCs w:val="19"/>
+        </w:rPr>
+        <w:t xml:space="preserve"> </w:t>
+      </w:r>
+      <w:r>
+        <w:rPr>
+          <w:rFonts w:ascii="Cascadia Mono" w:hAnsi="Cascadia Mono" w:cs="Cascadia Mono"/>
+          <w:color w:val="0000FF"/>
+          <w:sz w:val="19"/>
+          <w:szCs w:val="19"/>
+        </w:rPr>
+        <w:t>string</w:t>
+      </w:r>
+      <w:r>
+        <w:rPr>
+          <w:rFonts w:ascii="Cascadia Mono" w:hAnsi="Cascadia Mono" w:cs="Cascadia Mono"/>
+          <w:color w:val="000000"/>
+          <w:sz w:val="19"/>
+          <w:szCs w:val="19"/>
+        </w:rPr>
+        <w:t xml:space="preserve">[] players = </w:t>
+      </w:r>
+      <w:r>
+        <w:rPr>
+          <w:rFonts w:ascii="Cascadia Mono" w:hAnsi="Cascadia Mono" w:cs="Cascadia Mono"/>
+          <w:color w:val="0000FF"/>
+          <w:sz w:val="19"/>
+          <w:szCs w:val="19"/>
+        </w:rPr>
+        <w:t>new</w:t>
+      </w:r>
+      <w:r>
+        <w:rPr>
+          <w:rFonts w:ascii="Cascadia Mono" w:hAnsi="Cascadia Mono" w:cs="Cascadia Mono"/>
+          <w:color w:val="000000"/>
+          <w:sz w:val="19"/>
+          <w:szCs w:val="19"/>
+        </w:rPr>
+        <w:t xml:space="preserve"> </w:t>
+      </w:r>
+      <w:r>
+        <w:rPr>
+          <w:rFonts w:ascii="Cascadia Mono" w:hAnsi="Cascadia Mono" w:cs="Cascadia Mono"/>
+          <w:color w:val="0000FF"/>
+          <w:sz w:val="19"/>
+          <w:szCs w:val="19"/>
+        </w:rPr>
+        <w:t>string</w:t>
+      </w:r>
+      <w:r>
+        <w:rPr>
+          <w:rFonts w:ascii="Cascadia Mono" w:hAnsi="Cascadia Mono" w:cs="Cascadia Mono"/>
+          <w:color w:val="000000"/>
+          <w:sz w:val="19"/>
+          <w:szCs w:val="19"/>
+        </w:rPr>
+        <w:t>[20];</w:t>
+      </w:r>
+    </w:p>
+    <w:p>
+      <w:pPr>
+        <w:autoSpaceDE w:val="0"/>
+        <w:autoSpaceDN w:val="0"/>
+        <w:adjustRightInd w:val="0"/>
+        <w:spacing w:after="0" w:line="240" w:lineRule="auto"/>
+        <w:rPr>
+          <w:rFonts w:ascii="Cascadia Mono" w:hAnsi="Cascadia Mono" w:cs="Cascadia Mono"/>
+          <w:color w:val="000000"/>
+          <w:sz w:val="19"/>
+          <w:szCs w:val="19"/>
+        </w:rPr>
+      </w:pPr>
+      <w:r>
+        <w:rPr>
+          <w:rFonts w:ascii="Cascadia Mono" w:hAnsi="Cascadia Mono" w:cs="Cascadia Mono"/>
+          <w:color w:val="000000"/>
+          <w:sz w:val="19"/>
+          <w:szCs w:val="19"/>
+        </w:rPr>
+        <w:t xml:space="preserve">        </w:t>
+      </w:r>
+    </w:p>
+    <w:p>
+      <w:pPr>
+        <w:autoSpaceDE w:val="0"/>
+        <w:autoSpaceDN w:val="0"/>
+        <w:adjustRightInd w:val="0"/>
+        <w:spacing w:after="0" w:line="240" w:lineRule="auto"/>
+        <w:rPr>
+          <w:rFonts w:ascii="Cascadia Mono" w:hAnsi="Cascadia Mono" w:cs="Cascadia Mono"/>
+          <w:color w:val="000000"/>
+          <w:sz w:val="19"/>
+          <w:szCs w:val="19"/>
+        </w:rPr>
+      </w:pPr>
+    </w:p>
+    <w:p>
+      <w:pPr>
+        <w:autoSpaceDE w:val="0"/>
+        <w:autoSpaceDN w:val="0"/>
+        <w:adjustRightInd w:val="0"/>
+        <w:spacing w:after="0" w:line="240" w:lineRule="auto"/>
+        <w:rPr>
+          <w:rFonts w:ascii="Cascadia Mono" w:hAnsi="Cascadia Mono" w:cs="Cascadia Mono"/>
+          <w:color w:val="000000"/>
+          <w:sz w:val="19"/>
+          <w:szCs w:val="19"/>
+        </w:rPr>
+      </w:pPr>
+      <w:r>
+        <w:rPr>
+          <w:rFonts w:ascii="Cascadia Mono" w:hAnsi="Cascadia Mono" w:cs="Cascadia Mono"/>
+          <w:color w:val="000000"/>
+          <w:sz w:val="19"/>
+          <w:szCs w:val="19"/>
+        </w:rPr>
+        <w:t xml:space="preserve">    }</w:t>
+      </w:r>
+    </w:p>
+    <w:p>
+      <w:pPr>
+        <w:autoSpaceDE w:val="0"/>
+        <w:autoSpaceDN w:val="0"/>
+        <w:adjustRightInd w:val="0"/>
+        <w:spacing w:after="0" w:line="240" w:lineRule="auto"/>
+        <w:rPr>
+          <w:rFonts w:ascii="Cascadia Mono" w:hAnsi="Cascadia Mono" w:cs="Cascadia Mono"/>
+          <w:color w:val="000000"/>
+          <w:sz w:val="19"/>
+          <w:szCs w:val="19"/>
+        </w:rPr>
+      </w:pPr>
+      <w:r>
+        <w:rPr>
+          <w:rFonts w:ascii="Cascadia Mono" w:hAnsi="Cascadia Mono" w:cs="Cascadia Mono"/>
+          <w:color w:val="000000"/>
+          <w:sz w:val="19"/>
+          <w:szCs w:val="19"/>
+        </w:rPr>
+        <w:t xml:space="preserve">    </w:t>
+      </w:r>
+      <w:proofErr w:type="gramStart"/>
+      <w:r>
+        <w:rPr>
+          <w:rFonts w:ascii="Cascadia Mono" w:hAnsi="Cascadia Mono" w:cs="Cascadia Mono"/>
+          <w:color w:val="0000FF"/>
+          <w:sz w:val="19"/>
+          <w:szCs w:val="19"/>
+        </w:rPr>
+        <w:t>internal</w:t>
+      </w:r>
+      <w:proofErr w:type="gramEnd"/>
+      <w:r>
+        <w:rPr>
+          <w:rFonts w:ascii="Cascadia Mono" w:hAnsi="Cascadia Mono" w:cs="Cascadia Mono"/>
+          <w:color w:val="000000"/>
+          <w:sz w:val="19"/>
+          <w:szCs w:val="19"/>
+        </w:rPr>
+        <w:t xml:space="preserve"> </w:t>
+      </w:r>
+      <w:r>
+        <w:rPr>
+          <w:rFonts w:ascii="Cascadia Mono" w:hAnsi="Cascadia Mono" w:cs="Cascadia Mono"/>
+          <w:color w:val="0000FF"/>
+          <w:sz w:val="19"/>
+          <w:szCs w:val="19"/>
+        </w:rPr>
+        <w:t>class</w:t>
+      </w:r>
+      <w:r>
+        <w:rPr>
+          <w:rFonts w:ascii="Cascadia Mono" w:hAnsi="Cascadia Mono" w:cs="Cascadia Mono"/>
+          <w:color w:val="000000"/>
+          <w:sz w:val="19"/>
+          <w:szCs w:val="19"/>
+        </w:rPr>
+        <w:t xml:space="preserve"> </w:t>
+      </w:r>
+      <w:r>
+        <w:rPr>
+          <w:rFonts w:ascii="Cascadia Mono" w:hAnsi="Cascadia Mono" w:cs="Cascadia Mono"/>
+          <w:color w:val="2B91AF"/>
+          <w:sz w:val="19"/>
+          <w:szCs w:val="19"/>
+        </w:rPr>
+        <w:t>Program</w:t>
+      </w:r>
+    </w:p>
+    <w:p>
+      <w:pPr>
+        <w:autoSpaceDE w:val="0"/>
+        <w:autoSpaceDN w:val="0"/>
+        <w:adjustRightInd w:val="0"/>
+        <w:spacing w:after="0" w:line="240" w:lineRule="auto"/>
+        <w:rPr>
+          <w:rFonts w:ascii="Cascadia Mono" w:hAnsi="Cascadia Mono" w:cs="Cascadia Mono"/>
+          <w:color w:val="000000"/>
+          <w:sz w:val="19"/>
+          <w:szCs w:val="19"/>
+        </w:rPr>
+      </w:pPr>
+      <w:r>
+        <w:rPr>
+          <w:rFonts w:ascii="Cascadia Mono" w:hAnsi="Cascadia Mono" w:cs="Cascadia Mono"/>
+          <w:color w:val="000000"/>
+          <w:sz w:val="19"/>
+          <w:szCs w:val="19"/>
+        </w:rPr>
+        <w:t xml:space="preserve">    {</w:t>
+      </w:r>
+    </w:p>
+    <w:p>
+      <w:pPr>
+        <w:autoSpaceDE w:val="0"/>
+        <w:autoSpaceDN w:val="0"/>
+        <w:adjustRightInd w:val="0"/>
+        <w:spacing w:after="0" w:line="240" w:lineRule="auto"/>
+        <w:rPr>
+          <w:rFonts w:ascii="Cascadia Mono" w:hAnsi="Cascadia Mono" w:cs="Cascadia Mono"/>
+          <w:color w:val="000000"/>
+          <w:sz w:val="19"/>
+          <w:szCs w:val="19"/>
+        </w:rPr>
+      </w:pPr>
+      <w:r>
+        <w:rPr>
+          <w:rFonts w:ascii="Cascadia Mono" w:hAnsi="Cascadia Mono" w:cs="Cascadia Mono"/>
+          <w:color w:val="000000"/>
+          <w:sz w:val="19"/>
+          <w:szCs w:val="19"/>
+        </w:rPr>
+        <w:t xml:space="preserve">        </w:t>
+      </w:r>
+      <w:proofErr w:type="gramStart"/>
+      <w:r>
+        <w:rPr>
+          <w:rFonts w:ascii="Cascadia Mono" w:hAnsi="Cascadia Mono" w:cs="Cascadia Mono"/>
+          <w:color w:val="0000FF"/>
+          <w:sz w:val="19"/>
+          <w:szCs w:val="19"/>
+        </w:rPr>
+        <w:t>static</w:t>
+      </w:r>
+      <w:proofErr w:type="gramEnd"/>
+      <w:r>
+        <w:rPr>
+          <w:rFonts w:ascii="Cascadia Mono" w:hAnsi="Cascadia Mono" w:cs="Cascadia Mono"/>
+          <w:color w:val="000000"/>
+          <w:sz w:val="19"/>
+          <w:szCs w:val="19"/>
+        </w:rPr>
+        <w:t xml:space="preserve"> </w:t>
+      </w:r>
+      <w:r>
+        <w:rPr>
+          <w:rFonts w:ascii="Cascadia Mono" w:hAnsi="Cascadia Mono" w:cs="Cascadia Mono"/>
+          <w:color w:val="0000FF"/>
+          <w:sz w:val="19"/>
+          <w:szCs w:val="19"/>
+        </w:rPr>
+        <w:t>void</w:t>
+      </w:r>
+      <w:r>
+        <w:rPr>
+          <w:rFonts w:ascii="Cascadia Mono" w:hAnsi="Cascadia Mono" w:cs="Cascadia Mono"/>
+          <w:color w:val="000000"/>
+          <w:sz w:val="19"/>
+          <w:szCs w:val="19"/>
+        </w:rPr>
+        <w:t xml:space="preserve"> Main(</w:t>
+      </w:r>
+      <w:r>
+        <w:rPr>
+          <w:rFonts w:ascii="Cascadia Mono" w:hAnsi="Cascadia Mono" w:cs="Cascadia Mono"/>
+          <w:color w:val="0000FF"/>
+          <w:sz w:val="19"/>
+          <w:szCs w:val="19"/>
+        </w:rPr>
+        <w:t>string</w:t>
+      </w:r>
+      <w:r>
+        <w:rPr>
+          <w:rFonts w:ascii="Cascadia Mono" w:hAnsi="Cascadia Mono" w:cs="Cascadia Mono"/>
+          <w:color w:val="000000"/>
+          <w:sz w:val="19"/>
+          <w:szCs w:val="19"/>
+        </w:rPr>
+        <w:t xml:space="preserve">[] </w:t>
+      </w:r>
+      <w:proofErr w:type="spellStart"/>
+      <w:r>
+        <w:rPr>
+          <w:rFonts w:ascii="Cascadia Mono" w:hAnsi="Cascadia Mono" w:cs="Cascadia Mono"/>
+          <w:color w:val="000000"/>
+          <w:sz w:val="19"/>
+          <w:szCs w:val="19"/>
+        </w:rPr>
+        <w:t>args</w:t>
+      </w:r>
+      <w:proofErr w:type="spellEnd"/>
+      <w:r>
+        <w:rPr>
+          <w:rFonts w:ascii="Cascadia Mono" w:hAnsi="Cascadia Mono" w:cs="Cascadia Mono"/>
+          <w:color w:val="000000"/>
+          <w:sz w:val="19"/>
+          <w:szCs w:val="19"/>
+        </w:rPr>
+        <w:t>)</w:t>
+      </w:r>
+    </w:p>
+    <w:p>
+      <w:pPr>
+        <w:autoSpaceDE w:val="0"/>
+        <w:autoSpaceDN w:val="0"/>
+        <w:adjustRightInd w:val="0"/>
+        <w:spacing w:after="0" w:line="240" w:lineRule="auto"/>
+        <w:rPr>
+          <w:rFonts w:ascii="Cascadia Mono" w:hAnsi="Cascadia Mono" w:cs="Cascadia Mono"/>
+          <w:color w:val="000000"/>
+          <w:sz w:val="19"/>
+          <w:szCs w:val="19"/>
+        </w:rPr>
+      </w:pPr>
+      <w:r>
+        <w:rPr>
+          <w:rFonts w:ascii="Cascadia Mono" w:hAnsi="Cascadia Mono" w:cs="Cascadia Mono"/>
+          <w:color w:val="000000"/>
+          <w:sz w:val="19"/>
+          <w:szCs w:val="19"/>
+        </w:rPr>
+        <w:t xml:space="preserve">        {</w:t>
+      </w:r>
+    </w:p>
+    <w:p>
+      <w:pPr>
+        <w:autoSpaceDE w:val="0"/>
+        <w:autoSpaceDN w:val="0"/>
+        <w:adjustRightInd w:val="0"/>
+        <w:spacing w:after="0" w:line="240" w:lineRule="auto"/>
+        <w:rPr>
+          <w:rFonts w:ascii="Cascadia Mono" w:hAnsi="Cascadia Mono" w:cs="Cascadia Mono"/>
+          <w:color w:val="000000"/>
+          <w:sz w:val="19"/>
+          <w:szCs w:val="19"/>
+        </w:rPr>
+      </w:pPr>
+      <w:r>
+        <w:rPr>
+          <w:rFonts w:ascii="Cascadia Mono" w:hAnsi="Cascadia Mono" w:cs="Cascadia Mono"/>
+          <w:color w:val="000000"/>
+          <w:sz w:val="19"/>
+          <w:szCs w:val="19"/>
+        </w:rPr>
+        <w:t xml:space="preserve">            Player India = </w:t>
+      </w:r>
+      <w:r>
+        <w:rPr>
+          <w:rFonts w:ascii="Cascadia Mono" w:hAnsi="Cascadia Mono" w:cs="Cascadia Mono"/>
+          <w:color w:val="0000FF"/>
+          <w:sz w:val="19"/>
+          <w:szCs w:val="19"/>
+        </w:rPr>
+        <w:t>new</w:t>
+      </w:r>
+      <w:r>
+        <w:rPr>
+          <w:rFonts w:ascii="Cascadia Mono" w:hAnsi="Cascadia Mono" w:cs="Cascadia Mono"/>
+          <w:color w:val="000000"/>
+          <w:sz w:val="19"/>
+          <w:szCs w:val="19"/>
+        </w:rPr>
+        <w:t xml:space="preserve"> </w:t>
+      </w:r>
+      <w:proofErr w:type="gramStart"/>
+      <w:r>
+        <w:rPr>
+          <w:rFonts w:ascii="Cascadia Mono" w:hAnsi="Cascadia Mono" w:cs="Cascadia Mono"/>
+          <w:color w:val="000000"/>
+          <w:sz w:val="19"/>
+          <w:szCs w:val="19"/>
+        </w:rPr>
+        <w:t>Player(</w:t>
+      </w:r>
+      <w:proofErr w:type="gramEnd"/>
+      <w:r>
+        <w:rPr>
+          <w:rFonts w:ascii="Cascadia Mono" w:hAnsi="Cascadia Mono" w:cs="Cascadia Mono"/>
+          <w:color w:val="000000"/>
+          <w:sz w:val="19"/>
+          <w:szCs w:val="19"/>
+        </w:rPr>
+        <w:t>);</w:t>
+      </w:r>
+    </w:p>
+    <w:p>
+      <w:pPr>
+        <w:autoSpaceDE w:val="0"/>
+        <w:autoSpaceDN w:val="0"/>
+        <w:adjustRightInd w:val="0"/>
+        <w:spacing w:after="0" w:line="240" w:lineRule="auto"/>
+        <w:rPr>
+          <w:rFonts w:ascii="Cascadia Mono" w:hAnsi="Cascadia Mono" w:cs="Cascadia Mono"/>
+          <w:color w:val="000000"/>
+          <w:sz w:val="19"/>
+          <w:szCs w:val="19"/>
+        </w:rPr>
+      </w:pPr>
+      <w:r>
+        <w:rPr>
+          <w:rFonts w:ascii="Cascadia Mono" w:hAnsi="Cascadia Mono" w:cs="Cascadia Mono"/>
+          <w:color w:val="000000"/>
+          <w:sz w:val="19"/>
+          <w:szCs w:val="19"/>
+        </w:rPr>
+        <w:t xml:space="preserve">            Team </w:t>
+      </w:r>
+      <w:proofErr w:type="spellStart"/>
+      <w:r>
+        <w:rPr>
+          <w:rFonts w:ascii="Cascadia Mono" w:hAnsi="Cascadia Mono" w:cs="Cascadia Mono"/>
+          <w:color w:val="000000"/>
+          <w:sz w:val="19"/>
+          <w:szCs w:val="19"/>
+        </w:rPr>
+        <w:t>team</w:t>
+      </w:r>
+      <w:proofErr w:type="spellEnd"/>
+      <w:r>
+        <w:rPr>
+          <w:rFonts w:ascii="Cascadia Mono" w:hAnsi="Cascadia Mono" w:cs="Cascadia Mono"/>
+          <w:color w:val="000000"/>
+          <w:sz w:val="19"/>
+          <w:szCs w:val="19"/>
+        </w:rPr>
+        <w:t xml:space="preserve"> = </w:t>
+      </w:r>
+      <w:r>
+        <w:rPr>
+          <w:rFonts w:ascii="Cascadia Mono" w:hAnsi="Cascadia Mono" w:cs="Cascadia Mono"/>
+          <w:color w:val="0000FF"/>
+          <w:sz w:val="19"/>
+          <w:szCs w:val="19"/>
+        </w:rPr>
+        <w:t>new</w:t>
+      </w:r>
+      <w:r>
+        <w:rPr>
+          <w:rFonts w:ascii="Cascadia Mono" w:hAnsi="Cascadia Mono" w:cs="Cascadia Mono"/>
+          <w:color w:val="000000"/>
+          <w:sz w:val="19"/>
+          <w:szCs w:val="19"/>
+        </w:rPr>
+        <w:t xml:space="preserve"> </w:t>
+      </w:r>
+      <w:proofErr w:type="gramStart"/>
+      <w:r>
+        <w:rPr>
+          <w:rFonts w:ascii="Cascadia Mono" w:hAnsi="Cascadia Mono" w:cs="Cascadia Mono"/>
+          <w:color w:val="000000"/>
+          <w:sz w:val="19"/>
+          <w:szCs w:val="19"/>
+        </w:rPr>
+        <w:t>Team(</w:t>
+      </w:r>
+      <w:proofErr w:type="gramEnd"/>
+      <w:r>
+        <w:rPr>
+          <w:rFonts w:ascii="Cascadia Mono" w:hAnsi="Cascadia Mono" w:cs="Cascadia Mono"/>
+          <w:color w:val="000000"/>
+          <w:sz w:val="19"/>
+          <w:szCs w:val="19"/>
+        </w:rPr>
+        <w:t>);</w:t>
+      </w:r>
+    </w:p>
+    <w:p>
+      <w:pPr>
+        <w:autoSpaceDE w:val="0"/>
+        <w:autoSpaceDN w:val="0"/>
+        <w:adjustRightInd w:val="0"/>
+        <w:spacing w:after="0" w:line="240" w:lineRule="auto"/>
+        <w:rPr>
+          <w:rFonts w:ascii="Cascadia Mono" w:hAnsi="Cascadia Mono" w:cs="Cascadia Mono"/>
+          <w:color w:val="000000"/>
+          <w:sz w:val="19"/>
+          <w:szCs w:val="19"/>
+        </w:rPr>
+      </w:pPr>
+      <w:r>
+        <w:rPr>
+          <w:rFonts w:ascii="Cascadia Mono" w:hAnsi="Cascadia Mono" w:cs="Cascadia Mono"/>
+          <w:color w:val="000000"/>
+          <w:sz w:val="19"/>
+          <w:szCs w:val="19"/>
+        </w:rPr>
+        <w:t xml:space="preserve">             </w:t>
+      </w:r>
+    </w:p>
+    <w:p>
+      <w:pPr>
+        <w:autoSpaceDE w:val="0"/>
+        <w:autoSpaceDN w:val="0"/>
+        <w:adjustRightInd w:val="0"/>
+        <w:spacing w:after="0" w:line="240" w:lineRule="auto"/>
+        <w:rPr>
+          <w:rFonts w:ascii="Cascadia Mono" w:hAnsi="Cascadia Mono" w:cs="Cascadia Mono"/>
+          <w:color w:val="000000"/>
+          <w:sz w:val="19"/>
+          <w:szCs w:val="19"/>
+        </w:rPr>
+      </w:pPr>
+      <w:r>
+        <w:rPr>
+          <w:rFonts w:ascii="Cascadia Mono" w:hAnsi="Cascadia Mono" w:cs="Cascadia Mono"/>
+          <w:color w:val="000000"/>
+          <w:sz w:val="19"/>
+          <w:szCs w:val="19"/>
+        </w:rPr>
+        <w:t xml:space="preserve">            </w:t>
+      </w:r>
+      <w:proofErr w:type="spellStart"/>
+      <w:proofErr w:type="gramStart"/>
+      <w:r>
+        <w:rPr>
+          <w:rFonts w:ascii="Cascadia Mono" w:hAnsi="Cascadia Mono" w:cs="Cascadia Mono"/>
+          <w:color w:val="000000"/>
+          <w:sz w:val="19"/>
+          <w:szCs w:val="19"/>
+        </w:rPr>
+        <w:t>team.players</w:t>
+      </w:r>
+      <w:proofErr w:type="spellEnd"/>
+      <w:r>
+        <w:rPr>
+          <w:rFonts w:ascii="Cascadia Mono" w:hAnsi="Cascadia Mono" w:cs="Cascadia Mono"/>
+          <w:color w:val="000000"/>
+          <w:sz w:val="19"/>
+          <w:szCs w:val="19"/>
+        </w:rPr>
+        <w:t>[</w:t>
+      </w:r>
+      <w:proofErr w:type="gramEnd"/>
+      <w:r>
+        <w:rPr>
+          <w:rFonts w:ascii="Cascadia Mono" w:hAnsi="Cascadia Mono" w:cs="Cascadia Mono"/>
+          <w:color w:val="000000"/>
+          <w:sz w:val="19"/>
+          <w:szCs w:val="19"/>
+        </w:rPr>
+        <w:t xml:space="preserve">0] = </w:t>
+      </w:r>
+      <w:proofErr w:type="spellStart"/>
+      <w:r>
+        <w:rPr>
+          <w:rFonts w:ascii="Cascadia Mono" w:hAnsi="Cascadia Mono" w:cs="Cascadia Mono"/>
+          <w:color w:val="000000"/>
+          <w:sz w:val="19"/>
+          <w:szCs w:val="19"/>
+        </w:rPr>
+        <w:t>India.player_name</w:t>
+      </w:r>
+      <w:proofErr w:type="spellEnd"/>
+      <w:r>
+        <w:rPr>
+          <w:rFonts w:ascii="Cascadia Mono" w:hAnsi="Cascadia Mono" w:cs="Cascadia Mono"/>
+          <w:color w:val="000000"/>
+          <w:sz w:val="19"/>
+          <w:szCs w:val="19"/>
+        </w:rPr>
+        <w:t>;</w:t>
+      </w:r>
+    </w:p>
+    <w:p>
+      <w:pPr>
+        <w:autoSpaceDE w:val="0"/>
+        <w:autoSpaceDN w:val="0"/>
+        <w:adjustRightInd w:val="0"/>
+        <w:spacing w:after="0" w:line="240" w:lineRule="auto"/>
+        <w:rPr>
+          <w:rFonts w:ascii="Cascadia Mono" w:hAnsi="Cascadia Mono" w:cs="Cascadia Mono"/>
+          <w:color w:val="000000"/>
+          <w:sz w:val="19"/>
+          <w:szCs w:val="19"/>
+        </w:rPr>
+      </w:pPr>
+      <w:r>
+        <w:rPr>
+          <w:rFonts w:ascii="Cascadia Mono" w:hAnsi="Cascadia Mono" w:cs="Cascadia Mono"/>
+          <w:color w:val="000000"/>
+          <w:sz w:val="19"/>
+          <w:szCs w:val="19"/>
+        </w:rPr>
+        <w:t xml:space="preserve">            </w:t>
+      </w:r>
+      <w:proofErr w:type="spellStart"/>
+      <w:proofErr w:type="gramStart"/>
+      <w:r>
+        <w:rPr>
+          <w:rFonts w:ascii="Cascadia Mono" w:hAnsi="Cascadia Mono" w:cs="Cascadia Mono"/>
+          <w:color w:val="000000"/>
+          <w:sz w:val="19"/>
+          <w:szCs w:val="19"/>
+        </w:rPr>
+        <w:t>team.players</w:t>
+      </w:r>
+      <w:proofErr w:type="spellEnd"/>
+      <w:r>
+        <w:rPr>
+          <w:rFonts w:ascii="Cascadia Mono" w:hAnsi="Cascadia Mono" w:cs="Cascadia Mono"/>
+          <w:color w:val="000000"/>
+          <w:sz w:val="19"/>
+          <w:szCs w:val="19"/>
+        </w:rPr>
+        <w:t>[</w:t>
+      </w:r>
+      <w:proofErr w:type="gramEnd"/>
+      <w:r>
+        <w:rPr>
+          <w:rFonts w:ascii="Cascadia Mono" w:hAnsi="Cascadia Mono" w:cs="Cascadia Mono"/>
+          <w:color w:val="000000"/>
+          <w:sz w:val="19"/>
+          <w:szCs w:val="19"/>
+        </w:rPr>
+        <w:t xml:space="preserve">1] = </w:t>
+      </w:r>
+      <w:proofErr w:type="spellStart"/>
+      <w:r>
+        <w:rPr>
+          <w:rFonts w:ascii="Cascadia Mono" w:hAnsi="Cascadia Mono" w:cs="Cascadia Mono"/>
+          <w:color w:val="000000"/>
+          <w:sz w:val="19"/>
+          <w:szCs w:val="19"/>
+        </w:rPr>
+        <w:t>India.run_score</w:t>
+      </w:r>
+      <w:proofErr w:type="spellEnd"/>
+      <w:r>
+        <w:rPr>
+          <w:rFonts w:ascii="Cascadia Mono" w:hAnsi="Cascadia Mono" w:cs="Cascadia Mono"/>
+          <w:color w:val="000000"/>
+          <w:sz w:val="19"/>
+          <w:szCs w:val="19"/>
+        </w:rPr>
+        <w:t>;</w:t>
+      </w:r>
+    </w:p>
+    <w:p>
+      <w:pPr>
+        <w:autoSpaceDE w:val="0"/>
+        <w:autoSpaceDN w:val="0"/>
+        <w:adjustRightInd w:val="0"/>
+        <w:spacing w:after="0" w:line="240" w:lineRule="auto"/>
+        <w:rPr>
+          <w:rFonts w:ascii="Cascadia Mono" w:hAnsi="Cascadia Mono" w:cs="Cascadia Mono"/>
+          <w:color w:val="000000"/>
+          <w:sz w:val="19"/>
+          <w:szCs w:val="19"/>
+        </w:rPr>
+      </w:pPr>
+      <w:r>
+        <w:rPr>
+          <w:rFonts w:ascii="Cascadia Mono" w:hAnsi="Cascadia Mono" w:cs="Cascadia Mono"/>
+          <w:color w:val="000000"/>
+          <w:sz w:val="19"/>
+          <w:szCs w:val="19"/>
+        </w:rPr>
+        <w:t xml:space="preserve">            </w:t>
+      </w:r>
+      <w:proofErr w:type="spellStart"/>
+      <w:proofErr w:type="gramStart"/>
+      <w:r>
+        <w:rPr>
+          <w:rFonts w:ascii="Cascadia Mono" w:hAnsi="Cascadia Mono" w:cs="Cascadia Mono"/>
+          <w:color w:val="0000FF"/>
+          <w:sz w:val="19"/>
+          <w:szCs w:val="19"/>
+        </w:rPr>
+        <w:t>foreach</w:t>
+      </w:r>
+      <w:proofErr w:type="spellEnd"/>
+      <w:r>
+        <w:rPr>
+          <w:rFonts w:ascii="Cascadia Mono" w:hAnsi="Cascadia Mono" w:cs="Cascadia Mono"/>
+          <w:color w:val="000000"/>
+          <w:sz w:val="19"/>
+          <w:szCs w:val="19"/>
+        </w:rPr>
+        <w:t>(</w:t>
+      </w:r>
+      <w:proofErr w:type="gramEnd"/>
+      <w:r>
+        <w:rPr>
+          <w:rFonts w:ascii="Cascadia Mono" w:hAnsi="Cascadia Mono" w:cs="Cascadia Mono"/>
+          <w:color w:val="0000FF"/>
+          <w:sz w:val="19"/>
+          <w:szCs w:val="19"/>
+        </w:rPr>
+        <w:t>string</w:t>
+      </w:r>
+      <w:r>
+        <w:rPr>
+          <w:rFonts w:ascii="Cascadia Mono" w:hAnsi="Cascadia Mono" w:cs="Cascadia Mono"/>
+          <w:color w:val="000000"/>
+          <w:sz w:val="19"/>
+          <w:szCs w:val="19"/>
+        </w:rPr>
+        <w:t xml:space="preserve"> player </w:t>
+      </w:r>
+      <w:r>
+        <w:rPr>
+          <w:rFonts w:ascii="Cascadia Mono" w:hAnsi="Cascadia Mono" w:cs="Cascadia Mono"/>
+          <w:color w:val="0000FF"/>
+          <w:sz w:val="19"/>
+          <w:szCs w:val="19"/>
+        </w:rPr>
+        <w:t>in</w:t>
+      </w:r>
+      <w:r>
+        <w:rPr>
+          <w:rFonts w:ascii="Cascadia Mono" w:hAnsi="Cascadia Mono" w:cs="Cascadia Mono"/>
+          <w:color w:val="000000"/>
+          <w:sz w:val="19"/>
+          <w:szCs w:val="19"/>
+        </w:rPr>
+        <w:t xml:space="preserve"> </w:t>
+      </w:r>
+      <w:proofErr w:type="spellStart"/>
+      <w:r>
+        <w:rPr>
+          <w:rFonts w:ascii="Cascadia Mono" w:hAnsi="Cascadia Mono" w:cs="Cascadia Mono"/>
+          <w:color w:val="000000"/>
+          <w:sz w:val="19"/>
+          <w:szCs w:val="19"/>
+        </w:rPr>
+        <w:t>team.players</w:t>
+      </w:r>
+      <w:proofErr w:type="spellEnd"/>
+      <w:r>
+        <w:rPr>
+          <w:rFonts w:ascii="Cascadia Mono" w:hAnsi="Cascadia Mono" w:cs="Cascadia Mono"/>
+          <w:color w:val="000000"/>
+          <w:sz w:val="19"/>
+          <w:szCs w:val="19"/>
+        </w:rPr>
+        <w:t>)</w:t>
+      </w:r>
+    </w:p>
+    <w:p>
+      <w:pPr>
+        <w:autoSpaceDE w:val="0"/>
+        <w:autoSpaceDN w:val="0"/>
+        <w:adjustRightInd w:val="0"/>
+        <w:spacing w:after="0" w:line="240" w:lineRule="auto"/>
+        <w:rPr>
+          <w:rFonts w:ascii="Cascadia Mono" w:hAnsi="Cascadia Mono" w:cs="Cascadia Mono"/>
+          <w:color w:val="000000"/>
+          <w:sz w:val="19"/>
+          <w:szCs w:val="19"/>
+        </w:rPr>
+      </w:pPr>
+      <w:r>
+        <w:rPr>
+          <w:rFonts w:ascii="Cascadia Mono" w:hAnsi="Cascadia Mono" w:cs="Cascadia Mono"/>
+          <w:color w:val="000000"/>
+          <w:sz w:val="19"/>
+          <w:szCs w:val="19"/>
+        </w:rPr>
+        <w:t xml:space="preserve">            {</w:t>
+      </w:r>
+    </w:p>
+    <w:p>
+      <w:pPr>
+        <w:autoSpaceDE w:val="0"/>
+        <w:autoSpaceDN w:val="0"/>
+        <w:adjustRightInd w:val="0"/>
+        <w:spacing w:after="0" w:line="240" w:lineRule="auto"/>
+        <w:rPr>
+          <w:rFonts w:ascii="Cascadia Mono" w:hAnsi="Cascadia Mono" w:cs="Cascadia Mono"/>
+          <w:color w:val="000000"/>
+          <w:sz w:val="19"/>
+          <w:szCs w:val="19"/>
+        </w:rPr>
+      </w:pPr>
+      <w:r>
+        <w:rPr>
+          <w:rFonts w:ascii="Cascadia Mono" w:hAnsi="Cascadia Mono" w:cs="Cascadia Mono"/>
+          <w:color w:val="000000"/>
+          <w:sz w:val="19"/>
+          <w:szCs w:val="19"/>
+        </w:rPr>
+        <w:t xml:space="preserve">                  </w:t>
+      </w:r>
+      <w:proofErr w:type="spellStart"/>
+      <w:proofErr w:type="gramStart"/>
+      <w:r>
+        <w:rPr>
+          <w:rFonts w:ascii="Cascadia Mono" w:hAnsi="Cascadia Mono" w:cs="Cascadia Mono"/>
+          <w:color w:val="000000"/>
+          <w:sz w:val="19"/>
+          <w:szCs w:val="19"/>
+        </w:rPr>
+        <w:t>Console.WriteLine</w:t>
+      </w:r>
+      <w:proofErr w:type="spellEnd"/>
+      <w:r>
+        <w:rPr>
+          <w:rFonts w:ascii="Cascadia Mono" w:hAnsi="Cascadia Mono" w:cs="Cascadia Mono"/>
+          <w:color w:val="000000"/>
+          <w:sz w:val="19"/>
+          <w:szCs w:val="19"/>
+        </w:rPr>
+        <w:t>(</w:t>
+      </w:r>
+      <w:proofErr w:type="gramEnd"/>
+      <w:r>
+        <w:rPr>
+          <w:rFonts w:ascii="Cascadia Mono" w:hAnsi="Cascadia Mono" w:cs="Cascadia Mono"/>
+          <w:color w:val="000000"/>
+          <w:sz w:val="19"/>
+          <w:szCs w:val="19"/>
+        </w:rPr>
+        <w:t>player);</w:t>
+      </w:r>
+    </w:p>
+    <w:p>
+      <w:pPr>
+        <w:autoSpaceDE w:val="0"/>
+        <w:autoSpaceDN w:val="0"/>
+        <w:adjustRightInd w:val="0"/>
+        <w:spacing w:after="0" w:line="240" w:lineRule="auto"/>
+        <w:rPr>
+          <w:rFonts w:ascii="Cascadia Mono" w:hAnsi="Cascadia Mono" w:cs="Cascadia Mono"/>
+          <w:color w:val="000000"/>
+          <w:sz w:val="19"/>
+          <w:szCs w:val="19"/>
+        </w:rPr>
+      </w:pPr>
+      <w:r>
+        <w:rPr>
+          <w:rFonts w:ascii="Cascadia Mono" w:hAnsi="Cascadia Mono" w:cs="Cascadia Mono"/>
+          <w:color w:val="000000"/>
+          <w:sz w:val="19"/>
+          <w:szCs w:val="19"/>
+        </w:rPr>
+        <w:t xml:space="preserve">            }</w:t>
+      </w:r>
+    </w:p>
+    <w:p>
+      <w:pPr>
+        <w:autoSpaceDE w:val="0"/>
+        <w:autoSpaceDN w:val="0"/>
+        <w:adjustRightInd w:val="0"/>
+        <w:spacing w:after="0" w:line="240" w:lineRule="auto"/>
+        <w:rPr>
+          <w:rFonts w:ascii="Cascadia Mono" w:hAnsi="Cascadia Mono" w:cs="Cascadia Mono"/>
+          <w:color w:val="000000"/>
+          <w:sz w:val="19"/>
+          <w:szCs w:val="19"/>
+        </w:rPr>
+      </w:pPr>
+      <w:r>
+        <w:rPr>
+          <w:rFonts w:ascii="Cascadia Mono" w:hAnsi="Cascadia Mono" w:cs="Cascadia Mono"/>
+          <w:color w:val="000000"/>
+          <w:sz w:val="19"/>
+          <w:szCs w:val="19"/>
+        </w:rPr>
+        <w:t xml:space="preserve">            </w:t>
+      </w:r>
+      <w:proofErr w:type="spellStart"/>
+      <w:proofErr w:type="gramStart"/>
+      <w:r>
+        <w:rPr>
+          <w:rFonts w:ascii="Cascadia Mono" w:hAnsi="Cascadia Mono" w:cs="Cascadia Mono"/>
+          <w:color w:val="000000"/>
+          <w:sz w:val="19"/>
+          <w:szCs w:val="19"/>
+        </w:rPr>
+        <w:t>Console.ReadLine</w:t>
+      </w:r>
+      <w:proofErr w:type="spellEnd"/>
+      <w:r>
+        <w:rPr>
+          <w:rFonts w:ascii="Cascadia Mono" w:hAnsi="Cascadia Mono" w:cs="Cascadia Mono"/>
+          <w:color w:val="000000"/>
+          <w:sz w:val="19"/>
+          <w:szCs w:val="19"/>
+        </w:rPr>
+        <w:t>(</w:t>
+      </w:r>
+      <w:proofErr w:type="gramEnd"/>
+      <w:r>
+        <w:rPr>
+          <w:rFonts w:ascii="Cascadia Mono" w:hAnsi="Cascadia Mono" w:cs="Cascadia Mono"/>
+          <w:color w:val="000000"/>
+          <w:sz w:val="19"/>
+          <w:szCs w:val="19"/>
+        </w:rPr>
+        <w:t>);</w:t>
+      </w:r>
+    </w:p>
+    <w:p>
+      <w:pPr>
+        <w:autoSpaceDE w:val="0"/>
+        <w:autoSpaceDN w:val="0"/>
+        <w:adjustRightInd w:val="0"/>
+        <w:spacing w:after="0" w:line="240" w:lineRule="auto"/>
+        <w:rPr>
+          <w:rFonts w:ascii="Cascadia Mono" w:hAnsi="Cascadia Mono" w:cs="Cascadia Mono"/>
+          <w:color w:val="000000"/>
+          <w:sz w:val="19"/>
+          <w:szCs w:val="19"/>
+        </w:rPr>
+      </w:pPr>
+    </w:p>
+    <w:p>
+      <w:pPr>
+        <w:autoSpaceDE w:val="0"/>
+        <w:autoSpaceDN w:val="0"/>
+        <w:adjustRightInd w:val="0"/>
+        <w:spacing w:after="0" w:line="240" w:lineRule="auto"/>
+        <w:rPr>
+          <w:rFonts w:ascii="Cascadia Mono" w:hAnsi="Cascadia Mono" w:cs="Cascadia Mono"/>
+          <w:color w:val="000000"/>
+          <w:sz w:val="19"/>
+          <w:szCs w:val="19"/>
+        </w:rPr>
+      </w:pPr>
+      <w:r>
+        <w:rPr>
+          <w:rFonts w:ascii="Cascadia Mono" w:hAnsi="Cascadia Mono" w:cs="Cascadia Mono"/>
+          <w:color w:val="000000"/>
+          <w:sz w:val="19"/>
+          <w:szCs w:val="19"/>
+        </w:rPr>
+        <w:t xml:space="preserve">        }</w:t>
+      </w:r>
+    </w:p>
+    <w:p>
+      <w:pPr>
+        <w:autoSpaceDE w:val="0"/>
+        <w:autoSpaceDN w:val="0"/>
+        <w:adjustRightInd w:val="0"/>
+        <w:spacing w:after="0" w:line="240" w:lineRule="auto"/>
+        <w:rPr>
+          <w:rFonts w:ascii="Cascadia Mono" w:hAnsi="Cascadia Mono" w:cs="Cascadia Mono"/>
+          <w:color w:val="000000"/>
+          <w:sz w:val="19"/>
+          <w:szCs w:val="19"/>
+        </w:rPr>
+      </w:pPr>
+      <w:r>
+        <w:rPr>
+          <w:rFonts w:ascii="Cascadia Mono" w:hAnsi="Cascadia Mono" w:cs="Cascadia Mono"/>
+          <w:color w:val="000000"/>
+          <w:sz w:val="19"/>
+          <w:szCs w:val="19"/>
+        </w:rPr>
+        <w:t xml:space="preserve">    }</w:t>
+      </w:r>
+    </w:p>
+    <w:p>
+      <w:pPr>
+        <w:autoSpaceDE w:val="0"/>
+        <w:autoSpaceDN w:val="0"/>
+        <w:adjustRightInd w:val="0"/>
+        <w:spacing w:after="0" w:line="240" w:lineRule="auto"/>
+        <w:rPr>
+          <w:rFonts w:ascii="Cascadia Mono" w:hAnsi="Cascadia Mono" w:cs="Cascadia Mono"/>
+          <w:color w:val="000000"/>
+          <w:sz w:val="19"/>
+          <w:szCs w:val="19"/>
+        </w:rPr>
+      </w:pPr>
+      <w:r>
+        <w:rPr>
+          <w:rFonts w:ascii="Cascadia Mono" w:hAnsi="Cascadia Mono" w:cs="Cascadia Mono"/>
+          <w:color w:val="000000"/>
+          <w:sz w:val="19"/>
+          <w:szCs w:val="19"/>
+        </w:rPr>
+        <w:t>}</w:t>
+      </w:r>
+    </w:p>
+    <w:p>
+      <w:pPr>
+        <w:tabs>
+          <w:tab w:val="left" w:pos="2280"/>
+        </w:tabs>
+        <w:spacing w:line="252" w:lineRule="exact"/>
+      </w:pPr>
     </w:p>
     <w:p>
       <w:pPr>
@@ -14879,6 +18539,95 @@
       <w:rPr>
         <w:lang w:val="en-US" w:eastAsia="en-US" w:bidi="ar-SA"/>
       </w:rPr>
+    </w:lvl>
+  </w:abstractNum>
+  <w:abstractNum w:abstractNumId="3">
+    <w:nsid w:val="7C424C89"/>
+    <w:multiLevelType w:val="hybridMultilevel"/>
+    <w:tmpl w:val="663C7AB4"/>
+    <w:lvl w:ilvl="0" w:tplc="3CF84682">
+      <w:start w:val="5"/>
+      <w:numFmt w:val="decimal"/>
+      <w:lvlText w:val="%1."/>
+      <w:lvlJc w:val="left"/>
+      <w:pPr>
+        <w:ind w:left="1651" w:hanging="360"/>
+      </w:pPr>
+      <w:rPr>
+        <w:rFonts w:hint="default"/>
+      </w:rPr>
+    </w:lvl>
+    <w:lvl w:ilvl="1" w:tplc="40090019" w:tentative="1">
+      <w:start w:val="1"/>
+      <w:numFmt w:val="lowerLetter"/>
+      <w:lvlText w:val="%2."/>
+      <w:lvlJc w:val="left"/>
+      <w:pPr>
+        <w:ind w:left="2371" w:hanging="360"/>
+      </w:pPr>
+    </w:lvl>
+    <w:lvl w:ilvl="2" w:tplc="4009001B" w:tentative="1">
+      <w:start w:val="1"/>
+      <w:numFmt w:val="lowerRoman"/>
+      <w:lvlText w:val="%3."/>
+      <w:lvlJc w:val="right"/>
+      <w:pPr>
+        <w:ind w:left="3091" w:hanging="180"/>
+      </w:pPr>
+    </w:lvl>
+    <w:lvl w:ilvl="3" w:tplc="4009000F" w:tentative="1">
+      <w:start w:val="1"/>
+      <w:numFmt w:val="decimal"/>
+      <w:lvlText w:val="%4."/>
+      <w:lvlJc w:val="left"/>
+      <w:pPr>
+        <w:ind w:left="3811" w:hanging="360"/>
+      </w:pPr>
+    </w:lvl>
+    <w:lvl w:ilvl="4" w:tplc="40090019" w:tentative="1">
+      <w:start w:val="1"/>
+      <w:numFmt w:val="lowerLetter"/>
+      <w:lvlText w:val="%5."/>
+      <w:lvlJc w:val="left"/>
+      <w:pPr>
+        <w:ind w:left="4531" w:hanging="360"/>
+      </w:pPr>
+    </w:lvl>
+    <w:lvl w:ilvl="5" w:tplc="4009001B" w:tentative="1">
+      <w:start w:val="1"/>
+      <w:numFmt w:val="lowerRoman"/>
+      <w:lvlText w:val="%6."/>
+      <w:lvlJc w:val="right"/>
+      <w:pPr>
+        <w:ind w:left="5251" w:hanging="180"/>
+      </w:pPr>
+    </w:lvl>
+    <w:lvl w:ilvl="6" w:tplc="4009000F" w:tentative="1">
+      <w:start w:val="1"/>
+      <w:numFmt w:val="decimal"/>
+      <w:lvlText w:val="%7."/>
+      <w:lvlJc w:val="left"/>
+      <w:pPr>
+        <w:ind w:left="5971" w:hanging="360"/>
+      </w:pPr>
+    </w:lvl>
+    <w:lvl w:ilvl="7" w:tplc="40090019" w:tentative="1">
+      <w:start w:val="1"/>
+      <w:numFmt w:val="lowerLetter"/>
+      <w:lvlText w:val="%8."/>
+      <w:lvlJc w:val="left"/>
+      <w:pPr>
+        <w:ind w:left="6691" w:hanging="360"/>
+      </w:pPr>
+    </w:lvl>
+    <w:lvl w:ilvl="8" w:tplc="4009001B" w:tentative="1">
+      <w:start w:val="1"/>
+      <w:numFmt w:val="lowerRoman"/>
+      <w:lvlText w:val="%9."/>
+      <w:lvlJc w:val="right"/>
+      <w:pPr>
+        <w:ind w:left="7411" w:hanging="180"/>
+      </w:pPr>
     </w:lvl>
   </w:abstractNum>
   <w:num w:numId="1">
@@ -14916,6 +18665,9 @@
   </w:num>
   <w:num w:numId="4">
     <w:abstractNumId w:val="1"/>
+  </w:num>
+  <w:num w:numId="5">
+    <w:abstractNumId w:val="3"/>
   </w:num>
 </w:numbering>
 </file>

</xml_diff>